<commit_message>
header og burgermenu på index og undersider
</commit_message>
<xml_diff>
--- a/1._semester_eksamensprojekt_synopsis_nicole_munch_tolnai.docx
+++ b/1._semester_eksamensprojekt_synopsis_nicole_munch_tolnai.docx
@@ -217,11 +217,16 @@
         <w:t xml:space="preserve"> </w:t>
       </w:r>
       <w:r>
-        <w:t xml:space="preserve">kreative tilgang til et </w:t>
+        <w:t xml:space="preserve">kreative tilgang til </w:t>
+      </w:r>
+      <w:proofErr w:type="gramStart"/>
+      <w:r>
+        <w:t xml:space="preserve">et </w:t>
       </w:r>
       <w:r>
         <w:t>formålsrigt content</w:t>
       </w:r>
+      <w:proofErr w:type="gramEnd"/>
       <w:r>
         <w:t xml:space="preserve"> kombineres med tekniske færdigheder, hvor man er fælles om at nå frem til et </w:t>
       </w:r>
@@ -237,7 +242,15 @@
         <w:t>ra</w:t>
       </w:r>
       <w:r>
-        <w:t xml:space="preserve"> diverse reklame bureauer fik jeg en idé om hvad det egentlig er de søger i en praktikant</w:t>
+        <w:t xml:space="preserve"> diverse </w:t>
+      </w:r>
+      <w:proofErr w:type="gramStart"/>
+      <w:r>
+        <w:t>reklame bureauer</w:t>
+      </w:r>
+      <w:proofErr w:type="gramEnd"/>
+      <w:r>
+        <w:t xml:space="preserve"> fik jeg en idé om hvad det egentlig er de søger i en praktikant</w:t>
       </w:r>
       <w:r>
         <w:t>, hvad man skal kunne som praktikant og hvilke personlige egenskaber man skal råde over som er attraktivt for bureauerne</w:t>
@@ -1748,7 +1761,15 @@
         <w:t>Producere kortere film</w:t>
       </w:r>
       <w:r>
-        <w:t xml:space="preserve"> – jeg har lavet et video projekt samt en video udenfor skoletiden</w:t>
+        <w:t xml:space="preserve"> – jeg har lavet et </w:t>
+      </w:r>
+      <w:proofErr w:type="gramStart"/>
+      <w:r>
+        <w:t>video projekt</w:t>
+      </w:r>
+      <w:proofErr w:type="gramEnd"/>
+      <w:r>
+        <w:t xml:space="preserve"> samt en video udenfor skoletiden</w:t>
       </w:r>
     </w:p>
     <w:p>
@@ -2176,8 +2197,13 @@
         <w:t>M</w:t>
       </w:r>
       <w:r>
-        <w:t>ine kontakt oplysninger</w:t>
-      </w:r>
+        <w:t xml:space="preserve">ine </w:t>
+      </w:r>
+      <w:proofErr w:type="gramStart"/>
+      <w:r>
+        <w:t>kontakt oplysninger</w:t>
+      </w:r>
+      <w:proofErr w:type="gramEnd"/>
       <w:r>
         <w:t xml:space="preserve"> etc.</w:t>
       </w:r>
@@ -2532,8 +2558,13 @@
           <w:numId w:val="15"/>
         </w:numPr>
       </w:pPr>
-      <w:r>
-        <w:t>Visuelt repræsentation af koncept</w:t>
+      <w:proofErr w:type="gramStart"/>
+      <w:r>
+        <w:t>Visuelt repræsentation</w:t>
+      </w:r>
+      <w:proofErr w:type="gramEnd"/>
+      <w:r>
+        <w:t xml:space="preserve"> af koncept</w:t>
       </w:r>
     </w:p>
     <w:p/>
@@ -2837,8 +2868,13 @@
           <w:numId w:val="13"/>
         </w:numPr>
       </w:pPr>
-      <w:r>
-        <w:t>Visuel virkemidler</w:t>
+      <w:proofErr w:type="gramStart"/>
+      <w:r>
+        <w:t>Visuel</w:t>
+      </w:r>
+      <w:proofErr w:type="gramEnd"/>
+      <w:r>
+        <w:t xml:space="preserve"> virkemidler</w:t>
       </w:r>
     </w:p>
     <w:p>
@@ -3006,10 +3042,18 @@
         </w:numPr>
       </w:pPr>
       <w:r>
-        <w:t xml:space="preserve">Vi havde om folkedans der fordomsfuldt opfattes som en sport for gamle mennesker, men via research fandt vi ud af der er et voksende </w:t>
-      </w:r>
-      <w:r>
-        <w:t xml:space="preserve">interesse fra unges side af folkedans, som vi byggede et koncept op om, her skulle der tages højde for den unge målgruppe og </w:t>
+        <w:t xml:space="preserve">Vi havde om folkedans der fordomsfuldt opfattes som en sport for gamle mennesker, men via research fandt vi ud af der er </w:t>
+      </w:r>
+      <w:proofErr w:type="gramStart"/>
+      <w:r>
+        <w:t xml:space="preserve">et voksende </w:t>
+      </w:r>
+      <w:r>
+        <w:t>interesse</w:t>
+      </w:r>
+      <w:proofErr w:type="gramEnd"/>
+      <w:r>
+        <w:t xml:space="preserve"> fra unges side af folkedans, som vi byggede et koncept op om, her skulle der tages højde for den unge målgruppe og </w:t>
       </w:r>
       <w:r>
         <w:t>den gamle traditionelle kulturarv, der i et sammenspil skulle komme til udtryk på siden</w:t>
@@ -4447,11 +4491,12 @@
           <w:bCs/>
           <w:noProof/>
         </w:rPr>
+        <w:lastRenderedPageBreak/>
         <w:drawing>
-          <wp:inline distT="0" distB="0" distL="0" distR="0" wp14:anchorId="6E321813" wp14:editId="4081F9C1">
-            <wp:extent cx="4424290" cy="1971146"/>
-            <wp:effectExtent l="0" t="0" r="0" b="0"/>
-            <wp:docPr id="9" name="Billede 9"/>
+          <wp:inline distT="0" distB="0" distL="0" distR="0" wp14:anchorId="35D74CED" wp14:editId="1FAEEBC7">
+            <wp:extent cx="5975657" cy="3626036"/>
+            <wp:effectExtent l="0" t="0" r="6350" b="0"/>
+            <wp:docPr id="24" name="Billede 24"/>
             <wp:cNvGraphicFramePr>
               <a:graphicFrameLocks xmlns:a="http://schemas.openxmlformats.org/drawingml/2006/main" noChangeAspect="1"/>
             </wp:cNvGraphicFramePr>
@@ -4471,7 +4516,7 @@
                   <pic:spPr>
                     <a:xfrm>
                       <a:off x="0" y="0"/>
-                      <a:ext cx="4427947" cy="1972775"/>
+                      <a:ext cx="5975657" cy="3626036"/>
                     </a:xfrm>
                     <a:prstGeom prst="rect">
                       <a:avLst/>
@@ -4491,26 +4536,1428 @@
           <w:bCs/>
         </w:rPr>
       </w:pPr>
-    </w:p>
-    <w:p>
-      <w:pPr>
+      <w:r>
         <w:rPr>
           <w:b/>
           <w:bCs/>
         </w:rPr>
-      </w:pPr>
+        <w:t xml:space="preserve">Farve </w:t>
+      </w:r>
+      <w:proofErr w:type="spellStart"/>
       <w:r>
         <w:rPr>
           <w:b/>
           <w:bCs/>
+        </w:rPr>
+        <w:t>palette</w:t>
+      </w:r>
+      <w:proofErr w:type="spellEnd"/>
+    </w:p>
+    <w:p>
+      <w:pPr>
+        <w:rPr>
+          <w:b/>
+          <w:bCs/>
+        </w:rPr>
+      </w:pPr>
+    </w:p>
+    <w:p>
+      <w:pPr>
+        <w:rPr>
+          <w:b/>
+          <w:bCs/>
+        </w:rPr>
+      </w:pPr>
+      <w:r>
+        <w:rPr>
+          <w:b/>
+          <w:bCs/>
+        </w:rPr>
+        <w:t xml:space="preserve">Ved </w:t>
+      </w:r>
+      <w:proofErr w:type="spellStart"/>
+      <w:r>
+        <w:rPr>
+          <w:b/>
+          <w:bCs/>
+        </w:rPr>
+        <w:t>tidlinjen</w:t>
+      </w:r>
+      <w:proofErr w:type="spellEnd"/>
+      <w:r>
+        <w:rPr>
+          <w:b/>
+          <w:bCs/>
+        </w:rPr>
+        <w:t xml:space="preserve"> skal </w:t>
+      </w:r>
+      <w:r>
+        <w:rPr>
+          <w:b/>
+          <w:bCs/>
+        </w:rPr>
+        <w:t xml:space="preserve">billederne af projekter etc. Være et gråskaleret </w:t>
+      </w:r>
+      <w:r>
+        <w:rPr>
+          <w:b/>
+          <w:bCs/>
+        </w:rPr>
+        <w:t>eller i rød</w:t>
+      </w:r>
+      <w:r>
+        <w:rPr>
+          <w:b/>
+          <w:bCs/>
+        </w:rPr>
+        <w:t>/sort/grå tema</w:t>
+      </w:r>
+    </w:p>
+    <w:p>
+      <w:pPr>
+        <w:rPr>
+          <w:b/>
+          <w:bCs/>
+        </w:rPr>
+      </w:pPr>
+    </w:p>
+    <w:p>
+      <w:pPr>
+        <w:rPr>
+          <w:b/>
+          <w:bCs/>
+        </w:rPr>
+      </w:pPr>
+      <w:r>
+        <w:rPr>
+          <w:b/>
+          <w:bCs/>
+        </w:rPr>
+        <w:t>Skiftevis mellem rød, sort og hvid baggrund</w:t>
+      </w:r>
+    </w:p>
+    <w:p>
+      <w:pPr>
+        <w:rPr>
+          <w:b/>
+          <w:bCs/>
+        </w:rPr>
+      </w:pPr>
+    </w:p>
+    <w:p>
+      <w:pPr>
+        <w:rPr>
+          <w:b/>
+          <w:bCs/>
+        </w:rPr>
+      </w:pPr>
+      <w:r>
+        <w:rPr>
+          <w:b/>
+          <w:bCs/>
+        </w:rPr>
+        <w:t>Tekst altid hvid eller sort</w:t>
+      </w:r>
+    </w:p>
+    <w:p>
+      <w:pPr>
+        <w:rPr>
+          <w:b/>
+          <w:bCs/>
+        </w:rPr>
+      </w:pPr>
+    </w:p>
+    <w:p>
+      <w:pPr>
+        <w:rPr>
+          <w:b/>
+          <w:bCs/>
+        </w:rPr>
+      </w:pPr>
+      <w:r>
+        <w:rPr>
+          <w:b/>
+          <w:bCs/>
+        </w:rPr>
+        <w:t xml:space="preserve">Undersiderne bygges op som på </w:t>
+      </w:r>
+      <w:proofErr w:type="spellStart"/>
+      <w:r>
+        <w:rPr>
+          <w:b/>
+          <w:bCs/>
+        </w:rPr>
+        <w:t>Reco</w:t>
+      </w:r>
+      <w:proofErr w:type="spellEnd"/>
+      <w:r>
+        <w:rPr>
+          <w:b/>
+          <w:bCs/>
+        </w:rPr>
+        <w:t xml:space="preserve"> Zero:</w:t>
+      </w:r>
+    </w:p>
+    <w:p>
+      <w:pPr>
+        <w:rPr>
+          <w:b/>
+          <w:bCs/>
+        </w:rPr>
+      </w:pPr>
+    </w:p>
+    <w:p>
+      <w:pPr>
+        <w:rPr>
+          <w:b/>
+          <w:bCs/>
+        </w:rPr>
+      </w:pPr>
+    </w:p>
+    <w:p>
+      <w:pPr>
+        <w:rPr>
+          <w:b/>
+          <w:bCs/>
+        </w:rPr>
+      </w:pPr>
+    </w:p>
+    <w:p>
+      <w:pPr>
+        <w:rPr>
+          <w:b/>
+          <w:bCs/>
+        </w:rPr>
+      </w:pPr>
+      <w:r>
+        <w:rPr>
+          <w:b/>
+          <w:bCs/>
+        </w:rPr>
+        <w:t xml:space="preserve">Når jeg skal have et screenshot ind af </w:t>
+      </w:r>
+      <w:proofErr w:type="spellStart"/>
+      <w:proofErr w:type="gramStart"/>
+      <w:r>
+        <w:rPr>
+          <w:b/>
+          <w:bCs/>
+        </w:rPr>
+        <w:t>websitesne</w:t>
+      </w:r>
+      <w:proofErr w:type="spellEnd"/>
+      <w:proofErr w:type="gramEnd"/>
+      <w:r>
+        <w:rPr>
+          <w:b/>
+          <w:bCs/>
+        </w:rPr>
+        <w:t xml:space="preserve"> så må jeg lave dem manuelt i photoshop</w:t>
+      </w:r>
+    </w:p>
+    <w:p>
+      <w:pPr>
+        <w:rPr>
+          <w:b/>
+          <w:bCs/>
+        </w:rPr>
+      </w:pPr>
+    </w:p>
+    <w:p>
+      <w:pPr>
+        <w:rPr>
+          <w:b/>
+          <w:bCs/>
+        </w:rPr>
+      </w:pPr>
+    </w:p>
+    <w:p>
+      <w:pPr>
+        <w:pStyle w:val="Overskrift1"/>
+      </w:pPr>
+      <w:r>
+        <w:t>UI &amp; designprincipper</w:t>
+      </w:r>
+    </w:p>
+    <w:p>
+      <w:pPr>
+        <w:spacing w:line="240" w:lineRule="auto"/>
+        <w:rPr>
+          <w:rFonts w:ascii="Arial" w:eastAsia="Times New Roman" w:hAnsi="Arial" w:cs="Arial"/>
+          <w:color w:val="000000"/>
+          <w:lang w:eastAsia="da-DK"/>
+        </w:rPr>
+      </w:pPr>
+      <w:r>
+        <w:rPr>
+          <w:rFonts w:ascii="Arial" w:eastAsia="Times New Roman" w:hAnsi="Arial" w:cs="Arial"/>
+          <w:color w:val="000000"/>
+          <w:lang w:eastAsia="da-DK"/>
+        </w:rPr>
+        <w:t>Header</w:t>
+      </w:r>
+    </w:p>
+    <w:p>
+      <w:pPr>
+        <w:pStyle w:val="Listeafsnit"/>
+        <w:numPr>
+          <w:ilvl w:val="0"/>
+          <w:numId w:val="29"/>
+        </w:numPr>
+        <w:spacing w:line="240" w:lineRule="auto"/>
+        <w:rPr>
+          <w:rFonts w:ascii="Arial" w:eastAsia="Times New Roman" w:hAnsi="Arial" w:cs="Arial"/>
+          <w:color w:val="000000"/>
+          <w:lang w:eastAsia="da-DK"/>
+        </w:rPr>
+      </w:pPr>
+      <w:r>
+        <w:rPr>
+          <w:rFonts w:ascii="Arial" w:eastAsia="Times New Roman" w:hAnsi="Arial" w:cs="Arial"/>
+          <w:color w:val="000000"/>
+          <w:lang w:eastAsia="da-DK"/>
+        </w:rPr>
+        <w:t>Er skåret, får at give et indtryk af dybde og bevægelse, så der er sammenhæng til billederne på forsiden</w:t>
+      </w:r>
+    </w:p>
+    <w:p>
+      <w:pPr>
+        <w:pStyle w:val="Listeafsnit"/>
+        <w:numPr>
+          <w:ilvl w:val="1"/>
+          <w:numId w:val="29"/>
+        </w:numPr>
+        <w:spacing w:line="240" w:lineRule="auto"/>
+        <w:rPr>
+          <w:rFonts w:ascii="Arial" w:eastAsia="Times New Roman" w:hAnsi="Arial" w:cs="Arial"/>
+          <w:color w:val="000000"/>
+          <w:lang w:eastAsia="da-DK"/>
+        </w:rPr>
+      </w:pPr>
+      <w:r>
+        <w:rPr>
+          <w:rFonts w:ascii="Arial" w:eastAsia="Times New Roman" w:hAnsi="Arial" w:cs="Arial"/>
+          <w:color w:val="000000"/>
+          <w:lang w:eastAsia="da-DK"/>
+        </w:rPr>
+        <w:t>Bryder den balancerede og ligevægtige udtryk, da der skærer skævt</w:t>
+      </w:r>
+    </w:p>
+    <w:p>
+      <w:pPr>
+        <w:spacing w:line="240" w:lineRule="auto"/>
+        <w:rPr>
+          <w:rFonts w:ascii="Arial" w:eastAsia="Times New Roman" w:hAnsi="Arial" w:cs="Arial"/>
+          <w:color w:val="000000"/>
+          <w:lang w:eastAsia="da-DK"/>
+        </w:rPr>
+      </w:pPr>
+      <w:r>
+        <w:rPr>
+          <w:rFonts w:ascii="Arial" w:eastAsia="Times New Roman" w:hAnsi="Arial" w:cs="Arial"/>
+          <w:color w:val="000000"/>
+          <w:lang w:eastAsia="da-DK"/>
+        </w:rPr>
+        <w:t>Knapper</w:t>
+      </w:r>
+    </w:p>
+    <w:p>
+      <w:pPr>
+        <w:pStyle w:val="Listeafsnit"/>
+        <w:numPr>
+          <w:ilvl w:val="0"/>
+          <w:numId w:val="29"/>
+        </w:numPr>
+        <w:spacing w:line="240" w:lineRule="auto"/>
+        <w:rPr>
+          <w:rFonts w:ascii="Arial" w:eastAsia="Times New Roman" w:hAnsi="Arial" w:cs="Arial"/>
+          <w:color w:val="000000"/>
+          <w:lang w:eastAsia="da-DK"/>
+        </w:rPr>
+      </w:pPr>
+      <w:r>
+        <w:rPr>
+          <w:rFonts w:ascii="Arial" w:eastAsia="Times New Roman" w:hAnsi="Arial" w:cs="Arial"/>
+          <w:color w:val="000000"/>
+          <w:lang w:eastAsia="da-DK"/>
+        </w:rPr>
+        <w:t xml:space="preserve">Åbne knapper, for </w:t>
+      </w:r>
+      <w:r>
+        <w:rPr>
+          <w:rFonts w:ascii="Arial" w:eastAsia="Times New Roman" w:hAnsi="Arial" w:cs="Arial"/>
+          <w:color w:val="000000"/>
+          <w:lang w:eastAsia="da-DK"/>
+        </w:rPr>
+        <w:t xml:space="preserve">igen af kaste balancen væk og give noget dynamik/bevægelse og liv på hjemmesiden. Elementerne i sig selv er ikke lukkede i sektionerne, og derfor </w:t>
+      </w:r>
+      <w:r>
+        <w:rPr>
+          <w:rFonts w:ascii="Arial" w:eastAsia="Times New Roman" w:hAnsi="Arial" w:cs="Arial"/>
+          <w:color w:val="000000"/>
+          <w:lang w:eastAsia="da-DK"/>
+        </w:rPr>
+        <w:t>har de en sammenhæng</w:t>
+      </w:r>
+    </w:p>
+    <w:p>
+      <w:pPr>
+        <w:spacing w:line="240" w:lineRule="auto"/>
+        <w:rPr>
+          <w:rFonts w:ascii="Arial" w:eastAsia="Times New Roman" w:hAnsi="Arial" w:cs="Arial"/>
+          <w:color w:val="000000"/>
+          <w:lang w:eastAsia="da-DK"/>
+        </w:rPr>
+      </w:pPr>
+      <w:r>
+        <w:rPr>
+          <w:rFonts w:ascii="Arial" w:eastAsia="Times New Roman" w:hAnsi="Arial" w:cs="Arial"/>
+          <w:color w:val="000000"/>
+          <w:lang w:eastAsia="da-DK"/>
+        </w:rPr>
+        <w:t>Font</w:t>
+      </w:r>
+    </w:p>
+    <w:p>
+      <w:pPr>
+        <w:pStyle w:val="Listeafsnit"/>
+        <w:numPr>
+          <w:ilvl w:val="0"/>
+          <w:numId w:val="29"/>
+        </w:numPr>
+        <w:spacing w:line="240" w:lineRule="auto"/>
+        <w:rPr>
+          <w:rFonts w:ascii="Arial" w:eastAsia="Times New Roman" w:hAnsi="Arial" w:cs="Arial"/>
+          <w:color w:val="000000"/>
+          <w:lang w:eastAsia="da-DK"/>
+        </w:rPr>
+      </w:pPr>
+      <w:r>
+        <w:rPr>
+          <w:rFonts w:ascii="Arial" w:eastAsia="Times New Roman" w:hAnsi="Arial" w:cs="Arial"/>
+          <w:color w:val="000000"/>
+          <w:lang w:eastAsia="da-DK"/>
+        </w:rPr>
+        <w:t>S</w:t>
+      </w:r>
+      <w:r>
+        <w:rPr>
+          <w:rFonts w:ascii="Arial" w:eastAsia="Times New Roman" w:hAnsi="Arial" w:cs="Arial"/>
+          <w:color w:val="000000"/>
+          <w:lang w:eastAsia="da-DK"/>
+        </w:rPr>
+        <w:t xml:space="preserve">ans </w:t>
+      </w:r>
+      <w:proofErr w:type="spellStart"/>
+      <w:r>
+        <w:rPr>
+          <w:rFonts w:ascii="Arial" w:eastAsia="Times New Roman" w:hAnsi="Arial" w:cs="Arial"/>
+          <w:color w:val="000000"/>
+          <w:lang w:eastAsia="da-DK"/>
+        </w:rPr>
+        <w:t>serif</w:t>
+      </w:r>
+      <w:proofErr w:type="spellEnd"/>
+    </w:p>
+    <w:p>
+      <w:pPr>
+        <w:pStyle w:val="Listeafsnit"/>
+        <w:numPr>
+          <w:ilvl w:val="0"/>
+          <w:numId w:val="29"/>
+        </w:numPr>
+        <w:spacing w:line="240" w:lineRule="auto"/>
+        <w:rPr>
+          <w:rFonts w:ascii="Arial" w:eastAsia="Times New Roman" w:hAnsi="Arial" w:cs="Arial"/>
+          <w:color w:val="000000"/>
+          <w:lang w:eastAsia="da-DK"/>
+        </w:rPr>
+      </w:pPr>
+      <w:r>
+        <w:rPr>
+          <w:rFonts w:ascii="Arial" w:eastAsia="Times New Roman" w:hAnsi="Arial" w:cs="Arial"/>
+          <w:color w:val="000000"/>
+          <w:lang w:eastAsia="da-DK"/>
+        </w:rPr>
+        <w:lastRenderedPageBreak/>
+        <w:t>Bløde, runde og luftige former</w:t>
+      </w:r>
+      <w:r>
+        <w:rPr>
+          <w:rFonts w:ascii="Arial" w:eastAsia="Times New Roman" w:hAnsi="Arial" w:cs="Arial"/>
+          <w:color w:val="000000"/>
+          <w:lang w:eastAsia="da-DK"/>
+        </w:rPr>
+        <w:t>.</w:t>
+      </w:r>
+    </w:p>
+    <w:p>
+      <w:pPr>
+        <w:pStyle w:val="Listeafsnit"/>
+        <w:numPr>
+          <w:ilvl w:val="0"/>
+          <w:numId w:val="29"/>
+        </w:numPr>
+        <w:spacing w:line="240" w:lineRule="auto"/>
+        <w:rPr>
+          <w:rFonts w:ascii="Arial" w:eastAsia="Times New Roman" w:hAnsi="Arial" w:cs="Arial"/>
+          <w:color w:val="000000"/>
+          <w:lang w:eastAsia="da-DK"/>
+        </w:rPr>
+      </w:pPr>
+      <w:r>
+        <w:rPr>
+          <w:rFonts w:ascii="Arial" w:eastAsia="Times New Roman" w:hAnsi="Arial" w:cs="Arial"/>
+          <w:color w:val="000000"/>
+          <w:lang w:eastAsia="da-DK"/>
+        </w:rPr>
+        <w:t xml:space="preserve">Afslappet og </w:t>
+      </w:r>
+      <w:r>
+        <w:rPr>
+          <w:rFonts w:ascii="Arial" w:eastAsia="Times New Roman" w:hAnsi="Arial" w:cs="Arial"/>
+          <w:color w:val="000000"/>
+          <w:lang w:eastAsia="da-DK"/>
+        </w:rPr>
+        <w:t>flydende</w:t>
+      </w:r>
+    </w:p>
+    <w:p>
+      <w:pPr>
+        <w:pStyle w:val="Listeafsnit"/>
+        <w:numPr>
+          <w:ilvl w:val="0"/>
+          <w:numId w:val="29"/>
+        </w:numPr>
+        <w:spacing w:line="240" w:lineRule="auto"/>
+        <w:rPr>
+          <w:rFonts w:ascii="Arial" w:eastAsia="Times New Roman" w:hAnsi="Arial" w:cs="Arial"/>
+          <w:color w:val="000000"/>
+          <w:lang w:eastAsia="da-DK"/>
+        </w:rPr>
+      </w:pPr>
+      <w:r>
+        <w:rPr>
+          <w:rFonts w:ascii="Arial" w:eastAsia="Times New Roman" w:hAnsi="Arial" w:cs="Arial"/>
+          <w:color w:val="000000"/>
+          <w:lang w:eastAsia="da-DK"/>
+        </w:rPr>
+        <w:t>Lidt mere nedtonet i kontrast til farvepaletten på websitet</w:t>
+      </w:r>
+    </w:p>
+    <w:p>
+      <w:pPr>
+        <w:spacing w:line="240" w:lineRule="auto"/>
+        <w:rPr>
+          <w:rFonts w:ascii="Arial" w:eastAsia="Times New Roman" w:hAnsi="Arial" w:cs="Arial"/>
+          <w:color w:val="000000"/>
+          <w:lang w:eastAsia="da-DK"/>
+        </w:rPr>
+      </w:pPr>
+      <w:proofErr w:type="spellStart"/>
+      <w:r>
+        <w:rPr>
+          <w:rFonts w:ascii="Arial" w:eastAsia="Times New Roman" w:hAnsi="Arial" w:cs="Arial"/>
+          <w:color w:val="000000"/>
+          <w:lang w:eastAsia="da-DK"/>
+        </w:rPr>
+        <w:t>Farvepalette</w:t>
+      </w:r>
+      <w:proofErr w:type="spellEnd"/>
+    </w:p>
+    <w:p>
+      <w:pPr>
+        <w:spacing w:line="240" w:lineRule="auto"/>
+        <w:rPr>
+          <w:rFonts w:ascii="Arial" w:eastAsia="Times New Roman" w:hAnsi="Arial" w:cs="Arial"/>
+          <w:color w:val="000000"/>
+          <w:lang w:eastAsia="da-DK"/>
+        </w:rPr>
+      </w:pPr>
+      <w:r>
+        <w:rPr>
+          <w:rFonts w:ascii="Arial" w:eastAsia="Times New Roman" w:hAnsi="Arial" w:cs="Arial"/>
           <w:noProof/>
-        </w:rPr>
+          <w:color w:val="000000"/>
+          <w:lang w:eastAsia="da-DK"/>
+        </w:rPr>
+        <w:drawing>
+          <wp:inline distT="0" distB="0" distL="0" distR="0" wp14:anchorId="2787F690" wp14:editId="59197FE8">
+            <wp:extent cx="1919335" cy="1164655"/>
+            <wp:effectExtent l="0" t="0" r="5080" b="0"/>
+            <wp:docPr id="25" name="Billede 25"/>
+            <wp:cNvGraphicFramePr>
+              <a:graphicFrameLocks xmlns:a="http://schemas.openxmlformats.org/drawingml/2006/main" noChangeAspect="1"/>
+            </wp:cNvGraphicFramePr>
+            <a:graphic xmlns:a="http://schemas.openxmlformats.org/drawingml/2006/main">
+              <a:graphicData uri="http://schemas.openxmlformats.org/drawingml/2006/picture">
+                <pic:pic xmlns:pic="http://schemas.openxmlformats.org/drawingml/2006/picture">
+                  <pic:nvPicPr>
+                    <pic:cNvPr id="1" name=""/>
+                    <pic:cNvPicPr/>
+                  </pic:nvPicPr>
+                  <pic:blipFill>
+                    <a:blip r:embed="rId45"/>
+                    <a:stretch>
+                      <a:fillRect/>
+                    </a:stretch>
+                  </pic:blipFill>
+                  <pic:spPr>
+                    <a:xfrm>
+                      <a:off x="0" y="0"/>
+                      <a:ext cx="1930110" cy="1171193"/>
+                    </a:xfrm>
+                    <a:prstGeom prst="rect">
+                      <a:avLst/>
+                    </a:prstGeom>
+                  </pic:spPr>
+                </pic:pic>
+              </a:graphicData>
+            </a:graphic>
+          </wp:inline>
+        </w:drawing>
+      </w:r>
+    </w:p>
+    <w:p>
+      <w:pPr>
+        <w:pStyle w:val="Listeafsnit"/>
+        <w:numPr>
+          <w:ilvl w:val="0"/>
+          <w:numId w:val="27"/>
+        </w:numPr>
+        <w:spacing w:line="240" w:lineRule="auto"/>
+        <w:rPr>
+          <w:rFonts w:ascii="Arial" w:eastAsia="Times New Roman" w:hAnsi="Arial" w:cs="Arial"/>
+          <w:color w:val="000000"/>
+          <w:lang w:eastAsia="da-DK"/>
+        </w:rPr>
+      </w:pPr>
+      <w:r>
+        <w:rPr>
+          <w:rFonts w:ascii="Arial" w:eastAsia="Times New Roman" w:hAnsi="Arial" w:cs="Arial"/>
+          <w:color w:val="000000"/>
+          <w:lang w:eastAsia="da-DK"/>
+        </w:rPr>
+        <w:t>Rød</w:t>
+      </w:r>
+    </w:p>
+    <w:p>
+      <w:pPr>
+        <w:pStyle w:val="Listeafsnit"/>
+        <w:numPr>
+          <w:ilvl w:val="1"/>
+          <w:numId w:val="27"/>
+        </w:numPr>
+        <w:spacing w:line="240" w:lineRule="auto"/>
+        <w:rPr>
+          <w:rFonts w:ascii="Arial" w:eastAsia="Times New Roman" w:hAnsi="Arial" w:cs="Arial"/>
+          <w:color w:val="000000"/>
+          <w:lang w:eastAsia="da-DK"/>
+        </w:rPr>
+      </w:pPr>
+      <w:r>
+        <w:rPr>
+          <w:rFonts w:ascii="Arial" w:eastAsia="Times New Roman" w:hAnsi="Arial" w:cs="Arial"/>
+          <w:color w:val="000000"/>
+          <w:lang w:eastAsia="da-DK"/>
+        </w:rPr>
+        <w:t>Passion</w:t>
+      </w:r>
+    </w:p>
+    <w:p>
+      <w:pPr>
+        <w:pStyle w:val="Listeafsnit"/>
+        <w:numPr>
+          <w:ilvl w:val="1"/>
+          <w:numId w:val="27"/>
+        </w:numPr>
+        <w:spacing w:line="240" w:lineRule="auto"/>
+        <w:rPr>
+          <w:rFonts w:ascii="Arial" w:eastAsia="Times New Roman" w:hAnsi="Arial" w:cs="Arial"/>
+          <w:color w:val="000000"/>
+          <w:lang w:eastAsia="da-DK"/>
+        </w:rPr>
+      </w:pPr>
+      <w:r>
+        <w:rPr>
+          <w:rFonts w:ascii="Arial" w:eastAsia="Times New Roman" w:hAnsi="Arial" w:cs="Arial"/>
+          <w:color w:val="000000"/>
+          <w:lang w:eastAsia="da-DK"/>
+        </w:rPr>
+        <w:t>Dynamisk</w:t>
+      </w:r>
+    </w:p>
+    <w:p>
+      <w:pPr>
+        <w:pStyle w:val="Listeafsnit"/>
+        <w:numPr>
+          <w:ilvl w:val="1"/>
+          <w:numId w:val="27"/>
+        </w:numPr>
+        <w:spacing w:line="240" w:lineRule="auto"/>
+        <w:rPr>
+          <w:rFonts w:ascii="Arial" w:eastAsia="Times New Roman" w:hAnsi="Arial" w:cs="Arial"/>
+          <w:color w:val="000000"/>
+          <w:lang w:eastAsia="da-DK"/>
+        </w:rPr>
+      </w:pPr>
+      <w:r>
+        <w:rPr>
+          <w:rFonts w:ascii="Arial" w:eastAsia="Times New Roman" w:hAnsi="Arial" w:cs="Arial"/>
+          <w:color w:val="000000"/>
+          <w:lang w:eastAsia="da-DK"/>
+        </w:rPr>
+        <w:t xml:space="preserve">Fange </w:t>
+      </w:r>
+      <w:proofErr w:type="spellStart"/>
+      <w:r>
+        <w:rPr>
+          <w:rFonts w:ascii="Arial" w:eastAsia="Times New Roman" w:hAnsi="Arial" w:cs="Arial"/>
+          <w:color w:val="000000"/>
+          <w:lang w:eastAsia="da-DK"/>
+        </w:rPr>
+        <w:t>opmærsomhed</w:t>
+      </w:r>
+      <w:proofErr w:type="spellEnd"/>
+    </w:p>
+    <w:p>
+      <w:pPr>
+        <w:pStyle w:val="Listeafsnit"/>
+        <w:numPr>
+          <w:ilvl w:val="1"/>
+          <w:numId w:val="27"/>
+        </w:numPr>
+        <w:spacing w:line="240" w:lineRule="auto"/>
+        <w:rPr>
+          <w:rFonts w:ascii="Arial" w:eastAsia="Times New Roman" w:hAnsi="Arial" w:cs="Arial"/>
+          <w:color w:val="000000"/>
+          <w:lang w:eastAsia="da-DK"/>
+        </w:rPr>
+      </w:pPr>
+      <w:r>
+        <w:rPr>
+          <w:rFonts w:ascii="Arial" w:eastAsia="Times New Roman" w:hAnsi="Arial" w:cs="Arial"/>
+          <w:color w:val="000000"/>
+          <w:lang w:eastAsia="da-DK"/>
+        </w:rPr>
+        <w:t>Dramatisk</w:t>
+      </w:r>
+    </w:p>
+    <w:p>
+      <w:pPr>
+        <w:pStyle w:val="Listeafsnit"/>
+        <w:numPr>
+          <w:ilvl w:val="1"/>
+          <w:numId w:val="27"/>
+        </w:numPr>
+        <w:spacing w:line="240" w:lineRule="auto"/>
+        <w:rPr>
+          <w:rFonts w:ascii="Arial" w:eastAsia="Times New Roman" w:hAnsi="Arial" w:cs="Arial"/>
+          <w:color w:val="000000"/>
+          <w:lang w:eastAsia="da-DK"/>
+        </w:rPr>
+      </w:pPr>
+      <w:r>
+        <w:rPr>
+          <w:rFonts w:ascii="Arial" w:eastAsia="Times New Roman" w:hAnsi="Arial" w:cs="Arial"/>
+          <w:color w:val="000000"/>
+          <w:lang w:eastAsia="da-DK"/>
+        </w:rPr>
+        <w:t>Styre</w:t>
+      </w:r>
+    </w:p>
+    <w:p>
+      <w:pPr>
+        <w:pStyle w:val="Listeafsnit"/>
+        <w:numPr>
+          <w:ilvl w:val="0"/>
+          <w:numId w:val="27"/>
+        </w:numPr>
+        <w:spacing w:line="240" w:lineRule="auto"/>
+        <w:rPr>
+          <w:rFonts w:ascii="Arial" w:eastAsia="Times New Roman" w:hAnsi="Arial" w:cs="Arial"/>
+          <w:color w:val="000000"/>
+          <w:lang w:eastAsia="da-DK"/>
+        </w:rPr>
+      </w:pPr>
+      <w:r>
+        <w:rPr>
+          <w:rFonts w:ascii="Arial" w:eastAsia="Times New Roman" w:hAnsi="Arial" w:cs="Arial"/>
+          <w:color w:val="000000"/>
+          <w:lang w:eastAsia="da-DK"/>
+        </w:rPr>
+        <w:t>Sort</w:t>
+      </w:r>
+    </w:p>
+    <w:p>
+      <w:pPr>
+        <w:pStyle w:val="Listeafsnit"/>
+        <w:numPr>
+          <w:ilvl w:val="1"/>
+          <w:numId w:val="27"/>
+        </w:numPr>
+        <w:spacing w:line="240" w:lineRule="auto"/>
+        <w:rPr>
+          <w:rFonts w:ascii="Arial" w:eastAsia="Times New Roman" w:hAnsi="Arial" w:cs="Arial"/>
+          <w:color w:val="000000"/>
+          <w:lang w:eastAsia="da-DK"/>
+        </w:rPr>
+      </w:pPr>
+      <w:r>
+        <w:rPr>
+          <w:rFonts w:ascii="Arial" w:eastAsia="Times New Roman" w:hAnsi="Arial" w:cs="Arial"/>
+          <w:color w:val="000000"/>
+          <w:lang w:eastAsia="da-DK"/>
+        </w:rPr>
+        <w:t>Styrke</w:t>
+      </w:r>
+    </w:p>
+    <w:p>
+      <w:pPr>
+        <w:pStyle w:val="Listeafsnit"/>
+        <w:numPr>
+          <w:ilvl w:val="1"/>
+          <w:numId w:val="27"/>
+        </w:numPr>
+        <w:spacing w:line="240" w:lineRule="auto"/>
+        <w:rPr>
+          <w:rFonts w:ascii="Arial" w:eastAsia="Times New Roman" w:hAnsi="Arial" w:cs="Arial"/>
+          <w:color w:val="000000"/>
+          <w:lang w:eastAsia="da-DK"/>
+        </w:rPr>
+      </w:pPr>
+      <w:r>
+        <w:rPr>
+          <w:rFonts w:ascii="Arial" w:eastAsia="Times New Roman" w:hAnsi="Arial" w:cs="Arial"/>
+          <w:color w:val="000000"/>
+          <w:lang w:eastAsia="da-DK"/>
+        </w:rPr>
+        <w:t>Elegance</w:t>
+      </w:r>
+    </w:p>
+    <w:p>
+      <w:pPr>
+        <w:pStyle w:val="Listeafsnit"/>
+        <w:numPr>
+          <w:ilvl w:val="1"/>
+          <w:numId w:val="27"/>
+        </w:numPr>
+        <w:spacing w:line="240" w:lineRule="auto"/>
+        <w:rPr>
+          <w:rFonts w:ascii="Arial" w:eastAsia="Times New Roman" w:hAnsi="Arial" w:cs="Arial"/>
+          <w:color w:val="000000"/>
+          <w:lang w:eastAsia="da-DK"/>
+        </w:rPr>
+      </w:pPr>
+      <w:r>
+        <w:rPr>
+          <w:rFonts w:ascii="Arial" w:eastAsia="Times New Roman" w:hAnsi="Arial" w:cs="Arial"/>
+          <w:color w:val="000000"/>
+          <w:lang w:eastAsia="da-DK"/>
+        </w:rPr>
+        <w:t>Modig</w:t>
+      </w:r>
+    </w:p>
+    <w:p>
+      <w:pPr>
+        <w:pStyle w:val="Listeafsnit"/>
+        <w:numPr>
+          <w:ilvl w:val="1"/>
+          <w:numId w:val="27"/>
+        </w:numPr>
+        <w:spacing w:line="240" w:lineRule="auto"/>
+        <w:rPr>
+          <w:rFonts w:ascii="Arial" w:eastAsia="Times New Roman" w:hAnsi="Arial" w:cs="Arial"/>
+          <w:color w:val="000000"/>
+          <w:lang w:eastAsia="da-DK"/>
+        </w:rPr>
+      </w:pPr>
+      <w:r>
+        <w:rPr>
+          <w:rFonts w:ascii="Arial" w:eastAsia="Times New Roman" w:hAnsi="Arial" w:cs="Arial"/>
+          <w:color w:val="000000"/>
+          <w:lang w:eastAsia="da-DK"/>
+        </w:rPr>
+        <w:t>Formel</w:t>
+      </w:r>
+    </w:p>
+    <w:p>
+      <w:pPr>
+        <w:pStyle w:val="Listeafsnit"/>
+        <w:numPr>
+          <w:ilvl w:val="0"/>
+          <w:numId w:val="27"/>
+        </w:numPr>
+        <w:spacing w:line="240" w:lineRule="auto"/>
+        <w:rPr>
+          <w:rFonts w:ascii="Arial" w:eastAsia="Times New Roman" w:hAnsi="Arial" w:cs="Arial"/>
+          <w:color w:val="000000"/>
+          <w:lang w:eastAsia="da-DK"/>
+        </w:rPr>
+      </w:pPr>
+      <w:r>
+        <w:rPr>
+          <w:rFonts w:ascii="Arial" w:eastAsia="Times New Roman" w:hAnsi="Arial" w:cs="Arial"/>
+          <w:color w:val="000000"/>
+          <w:lang w:eastAsia="da-DK"/>
+        </w:rPr>
+        <w:t>Grå</w:t>
+      </w:r>
+    </w:p>
+    <w:p>
+      <w:pPr>
+        <w:pStyle w:val="Listeafsnit"/>
+        <w:numPr>
+          <w:ilvl w:val="1"/>
+          <w:numId w:val="27"/>
+        </w:numPr>
+        <w:spacing w:line="240" w:lineRule="auto"/>
+        <w:rPr>
+          <w:rFonts w:ascii="Arial" w:eastAsia="Times New Roman" w:hAnsi="Arial" w:cs="Arial"/>
+          <w:color w:val="000000"/>
+          <w:lang w:eastAsia="da-DK"/>
+        </w:rPr>
+      </w:pPr>
+      <w:r>
+        <w:rPr>
+          <w:rFonts w:ascii="Arial" w:eastAsia="Times New Roman" w:hAnsi="Arial" w:cs="Arial"/>
+          <w:color w:val="000000"/>
+          <w:lang w:eastAsia="da-DK"/>
+        </w:rPr>
+        <w:t>Modenhed</w:t>
+      </w:r>
+    </w:p>
+    <w:p>
+      <w:pPr>
+        <w:pStyle w:val="Listeafsnit"/>
+        <w:numPr>
+          <w:ilvl w:val="1"/>
+          <w:numId w:val="27"/>
+        </w:numPr>
+        <w:spacing w:line="240" w:lineRule="auto"/>
+        <w:rPr>
+          <w:rFonts w:ascii="Arial" w:eastAsia="Times New Roman" w:hAnsi="Arial" w:cs="Arial"/>
+          <w:color w:val="000000"/>
+          <w:lang w:eastAsia="da-DK"/>
+        </w:rPr>
+      </w:pPr>
+      <w:r>
+        <w:rPr>
+          <w:rFonts w:ascii="Arial" w:eastAsia="Times New Roman" w:hAnsi="Arial" w:cs="Arial"/>
+          <w:color w:val="000000"/>
+          <w:lang w:eastAsia="da-DK"/>
+        </w:rPr>
+        <w:t>Dybde</w:t>
+      </w:r>
+    </w:p>
+    <w:p>
+      <w:pPr>
+        <w:pStyle w:val="Listeafsnit"/>
+        <w:numPr>
+          <w:ilvl w:val="1"/>
+          <w:numId w:val="27"/>
+        </w:numPr>
+        <w:spacing w:line="240" w:lineRule="auto"/>
+        <w:rPr>
+          <w:rFonts w:ascii="Arial" w:eastAsia="Times New Roman" w:hAnsi="Arial" w:cs="Arial"/>
+          <w:color w:val="000000"/>
+          <w:lang w:eastAsia="da-DK"/>
+        </w:rPr>
+      </w:pPr>
+      <w:r>
+        <w:rPr>
+          <w:rFonts w:ascii="Arial" w:eastAsia="Times New Roman" w:hAnsi="Arial" w:cs="Arial"/>
+          <w:color w:val="000000"/>
+          <w:lang w:eastAsia="da-DK"/>
+        </w:rPr>
+        <w:t>Moderne</w:t>
+      </w:r>
+    </w:p>
+    <w:p>
+      <w:pPr>
+        <w:pStyle w:val="Listeafsnit"/>
+        <w:numPr>
+          <w:ilvl w:val="0"/>
+          <w:numId w:val="27"/>
+        </w:numPr>
+        <w:spacing w:line="240" w:lineRule="auto"/>
+        <w:rPr>
+          <w:rFonts w:ascii="Arial" w:eastAsia="Times New Roman" w:hAnsi="Arial" w:cs="Arial"/>
+          <w:color w:val="000000"/>
+          <w:lang w:eastAsia="da-DK"/>
+        </w:rPr>
+      </w:pPr>
+      <w:r>
+        <w:rPr>
+          <w:rFonts w:ascii="Arial" w:eastAsia="Times New Roman" w:hAnsi="Arial" w:cs="Arial"/>
+          <w:color w:val="000000"/>
+          <w:lang w:eastAsia="da-DK"/>
+        </w:rPr>
+        <w:t>Hvid</w:t>
+      </w:r>
+    </w:p>
+    <w:p>
+      <w:pPr>
+        <w:pStyle w:val="Listeafsnit"/>
+        <w:numPr>
+          <w:ilvl w:val="1"/>
+          <w:numId w:val="27"/>
+        </w:numPr>
+        <w:spacing w:line="240" w:lineRule="auto"/>
+        <w:rPr>
+          <w:rFonts w:ascii="Arial" w:eastAsia="Times New Roman" w:hAnsi="Arial" w:cs="Arial"/>
+          <w:color w:val="000000"/>
+          <w:lang w:eastAsia="da-DK"/>
+        </w:rPr>
+      </w:pPr>
+      <w:r>
+        <w:rPr>
+          <w:rFonts w:ascii="Arial" w:eastAsia="Times New Roman" w:hAnsi="Arial" w:cs="Arial"/>
+          <w:color w:val="000000"/>
+          <w:lang w:eastAsia="da-DK"/>
+        </w:rPr>
+        <w:t>Renhed</w:t>
+      </w:r>
+    </w:p>
+    <w:p>
+      <w:pPr>
+        <w:pStyle w:val="Listeafsnit"/>
+        <w:numPr>
+          <w:ilvl w:val="1"/>
+          <w:numId w:val="27"/>
+        </w:numPr>
+        <w:spacing w:line="240" w:lineRule="auto"/>
+        <w:rPr>
+          <w:rFonts w:ascii="Arial" w:eastAsia="Times New Roman" w:hAnsi="Arial" w:cs="Arial"/>
+          <w:color w:val="000000"/>
+          <w:lang w:eastAsia="da-DK"/>
+        </w:rPr>
+      </w:pPr>
+      <w:r>
+        <w:rPr>
+          <w:rFonts w:ascii="Arial" w:eastAsia="Times New Roman" w:hAnsi="Arial" w:cs="Arial"/>
+          <w:color w:val="000000"/>
+          <w:lang w:eastAsia="da-DK"/>
+        </w:rPr>
+        <w:t xml:space="preserve">Rolig </w:t>
+      </w:r>
+    </w:p>
+    <w:p>
+      <w:pPr>
+        <w:pStyle w:val="Listeafsnit"/>
+        <w:numPr>
+          <w:ilvl w:val="1"/>
+          <w:numId w:val="27"/>
+        </w:numPr>
+        <w:spacing w:line="240" w:lineRule="auto"/>
+        <w:rPr>
+          <w:rFonts w:ascii="Arial" w:eastAsia="Times New Roman" w:hAnsi="Arial" w:cs="Arial"/>
+          <w:color w:val="000000"/>
+          <w:lang w:eastAsia="da-DK"/>
+        </w:rPr>
+      </w:pPr>
+      <w:r>
+        <w:rPr>
+          <w:rFonts w:ascii="Arial" w:eastAsia="Times New Roman" w:hAnsi="Arial" w:cs="Arial"/>
+          <w:color w:val="000000"/>
+          <w:lang w:eastAsia="da-DK"/>
+        </w:rPr>
+        <w:t>Fattet</w:t>
+      </w:r>
+    </w:p>
+    <w:p>
+      <w:pPr>
+        <w:spacing w:line="240" w:lineRule="auto"/>
+        <w:rPr>
+          <w:rFonts w:ascii="Arial" w:eastAsia="Times New Roman" w:hAnsi="Arial" w:cs="Arial"/>
+          <w:color w:val="000000"/>
+          <w:lang w:eastAsia="da-DK"/>
+        </w:rPr>
+      </w:pPr>
+    </w:p>
+    <w:p>
+      <w:pPr>
+        <w:spacing w:line="240" w:lineRule="auto"/>
+        <w:rPr>
+          <w:rFonts w:ascii="Arial" w:eastAsia="Times New Roman" w:hAnsi="Arial" w:cs="Arial"/>
+          <w:color w:val="000000"/>
+          <w:lang w:eastAsia="da-DK"/>
+        </w:rPr>
+      </w:pPr>
+      <w:r>
+        <w:rPr>
+          <w:rFonts w:ascii="Arial" w:eastAsia="Times New Roman" w:hAnsi="Arial" w:cs="Arial"/>
+          <w:color w:val="000000"/>
+          <w:lang w:eastAsia="da-DK"/>
+        </w:rPr>
+        <w:t>Gestaltlove</w:t>
+      </w:r>
+    </w:p>
+    <w:p>
+      <w:pPr>
+        <w:pStyle w:val="Listeafsnit"/>
+        <w:numPr>
+          <w:ilvl w:val="0"/>
+          <w:numId w:val="28"/>
+        </w:numPr>
+        <w:spacing w:line="240" w:lineRule="auto"/>
+        <w:rPr>
+          <w:rFonts w:ascii="Arial" w:eastAsia="Times New Roman" w:hAnsi="Arial" w:cs="Arial"/>
+          <w:color w:val="000000"/>
+          <w:lang w:eastAsia="da-DK"/>
+        </w:rPr>
+      </w:pPr>
+      <w:proofErr w:type="spellStart"/>
+      <w:r>
+        <w:rPr>
+          <w:rFonts w:ascii="Arial" w:eastAsia="Times New Roman" w:hAnsi="Arial" w:cs="Arial"/>
+          <w:color w:val="000000"/>
+          <w:lang w:eastAsia="da-DK"/>
+        </w:rPr>
+        <w:t>Simplicity</w:t>
+      </w:r>
+      <w:proofErr w:type="spellEnd"/>
+    </w:p>
+    <w:p>
+      <w:pPr>
+        <w:pStyle w:val="NormalWeb"/>
+        <w:numPr>
+          <w:ilvl w:val="1"/>
+          <w:numId w:val="28"/>
+        </w:numPr>
+        <w:spacing w:before="0" w:beforeAutospacing="0" w:after="0" w:afterAutospacing="0"/>
+        <w:rPr>
+          <w:rFonts w:ascii="Calibri" w:hAnsi="Calibri" w:cs="Calibri"/>
+          <w:sz w:val="22"/>
+          <w:szCs w:val="22"/>
+        </w:rPr>
+      </w:pPr>
+      <w:r>
+        <w:rPr>
+          <w:rFonts w:ascii="Calibri" w:hAnsi="Calibri" w:cs="Calibri"/>
+          <w:sz w:val="22"/>
+          <w:szCs w:val="22"/>
+        </w:rPr>
+        <w:t>Øjet vil altid søge efter den simpleste mulighed. Så jo simplere det er jo nemmere er det at afkode.</w:t>
+      </w:r>
+    </w:p>
+    <w:p>
+      <w:pPr>
+        <w:pStyle w:val="Listeafsnit"/>
+        <w:numPr>
+          <w:ilvl w:val="2"/>
+          <w:numId w:val="28"/>
+        </w:numPr>
+        <w:spacing w:line="240" w:lineRule="auto"/>
+        <w:rPr>
+          <w:rFonts w:ascii="Arial" w:eastAsia="Times New Roman" w:hAnsi="Arial" w:cs="Arial"/>
+          <w:color w:val="000000"/>
+          <w:lang w:eastAsia="da-DK"/>
+        </w:rPr>
+      </w:pPr>
+      <w:r>
+        <w:rPr>
+          <w:rFonts w:ascii="Arial" w:eastAsia="Times New Roman" w:hAnsi="Arial" w:cs="Arial"/>
+          <w:color w:val="000000"/>
+          <w:lang w:eastAsia="da-DK"/>
+        </w:rPr>
+        <w:t>Logo og knapper</w:t>
+      </w:r>
+    </w:p>
+    <w:p>
+      <w:pPr>
+        <w:pStyle w:val="Listeafsnit"/>
+        <w:numPr>
+          <w:ilvl w:val="0"/>
+          <w:numId w:val="28"/>
+        </w:numPr>
+        <w:spacing w:line="240" w:lineRule="auto"/>
+        <w:rPr>
+          <w:rFonts w:ascii="Arial" w:eastAsia="Times New Roman" w:hAnsi="Arial" w:cs="Arial"/>
+          <w:color w:val="000000"/>
+          <w:lang w:eastAsia="da-DK"/>
+        </w:rPr>
+      </w:pPr>
+      <w:proofErr w:type="spellStart"/>
+      <w:r>
+        <w:rPr>
+          <w:rFonts w:ascii="Arial" w:eastAsia="Times New Roman" w:hAnsi="Arial" w:cs="Arial"/>
+          <w:color w:val="000000"/>
+          <w:lang w:eastAsia="da-DK"/>
+        </w:rPr>
+        <w:t>Similarity</w:t>
+      </w:r>
+      <w:proofErr w:type="spellEnd"/>
+    </w:p>
+    <w:p>
+      <w:pPr>
+        <w:pStyle w:val="Listeafsnit"/>
+        <w:numPr>
+          <w:ilvl w:val="1"/>
+          <w:numId w:val="28"/>
+        </w:numPr>
+        <w:spacing w:line="240" w:lineRule="auto"/>
+        <w:rPr>
+          <w:rFonts w:ascii="Arial" w:eastAsia="Times New Roman" w:hAnsi="Arial" w:cs="Arial"/>
+          <w:color w:val="000000"/>
+          <w:lang w:eastAsia="da-DK"/>
+        </w:rPr>
+      </w:pPr>
+      <w:r>
+        <w:rPr>
+          <w:rFonts w:ascii="Arial" w:eastAsia="Times New Roman" w:hAnsi="Arial" w:cs="Arial"/>
+          <w:color w:val="000000"/>
+          <w:lang w:eastAsia="da-DK"/>
+        </w:rPr>
+        <w:t>Overskrifter, tekst, og kompetence afsnit</w:t>
+      </w:r>
+    </w:p>
+    <w:p>
+      <w:pPr>
+        <w:pStyle w:val="Listeafsnit"/>
+        <w:numPr>
+          <w:ilvl w:val="1"/>
+          <w:numId w:val="28"/>
+        </w:numPr>
+        <w:spacing w:line="240" w:lineRule="auto"/>
+        <w:rPr>
+          <w:rFonts w:ascii="Arial" w:eastAsia="Times New Roman" w:hAnsi="Arial" w:cs="Arial"/>
+          <w:color w:val="000000"/>
+          <w:lang w:eastAsia="da-DK"/>
+        </w:rPr>
+      </w:pPr>
+      <w:r>
+        <w:rPr>
+          <w:rFonts w:ascii="Arial" w:eastAsia="Times New Roman" w:hAnsi="Arial" w:cs="Arial"/>
+          <w:color w:val="000000"/>
+          <w:lang w:eastAsia="da-DK"/>
+        </w:rPr>
+        <w:t>Projekt sidernes opbygning (de hænger sammen i kategori)</w:t>
+      </w:r>
+    </w:p>
+    <w:p>
+      <w:pPr>
+        <w:pStyle w:val="Listeafsnit"/>
+        <w:numPr>
+          <w:ilvl w:val="0"/>
+          <w:numId w:val="28"/>
+        </w:numPr>
+        <w:spacing w:line="240" w:lineRule="auto"/>
+        <w:rPr>
+          <w:rFonts w:ascii="Arial" w:eastAsia="Times New Roman" w:hAnsi="Arial" w:cs="Arial"/>
+          <w:color w:val="000000"/>
+          <w:lang w:eastAsia="da-DK"/>
+        </w:rPr>
+      </w:pPr>
+      <w:proofErr w:type="spellStart"/>
+      <w:r>
+        <w:rPr>
+          <w:rFonts w:ascii="Arial" w:eastAsia="Times New Roman" w:hAnsi="Arial" w:cs="Arial"/>
+          <w:color w:val="000000"/>
+          <w:lang w:eastAsia="da-DK"/>
+        </w:rPr>
+        <w:t>Proximity</w:t>
+      </w:r>
+      <w:proofErr w:type="spellEnd"/>
+    </w:p>
+    <w:p>
+      <w:pPr>
+        <w:pStyle w:val="NormalWeb"/>
+        <w:numPr>
+          <w:ilvl w:val="1"/>
+          <w:numId w:val="28"/>
+        </w:numPr>
+        <w:spacing w:before="0" w:beforeAutospacing="0" w:after="0" w:afterAutospacing="0"/>
+        <w:rPr>
+          <w:rFonts w:ascii="Calibri" w:hAnsi="Calibri" w:cs="Calibri"/>
+          <w:sz w:val="22"/>
+          <w:szCs w:val="22"/>
+        </w:rPr>
+      </w:pPr>
+      <w:r>
+        <w:rPr>
+          <w:rFonts w:ascii="Calibri" w:hAnsi="Calibri" w:cs="Calibri"/>
+          <w:sz w:val="22"/>
+          <w:szCs w:val="22"/>
+        </w:rPr>
+        <w:t>Elementer eller genstande, der er placeret tæt på hinanden, opfattes at danne grupper eller være mere beslægtede end dem, der er anbragt længere fra hinanden.</w:t>
+      </w:r>
+    </w:p>
+    <w:p>
+      <w:pPr>
+        <w:pStyle w:val="Listeafsnit"/>
+        <w:numPr>
+          <w:ilvl w:val="2"/>
+          <w:numId w:val="28"/>
+        </w:numPr>
+        <w:spacing w:line="240" w:lineRule="auto"/>
+        <w:rPr>
+          <w:rFonts w:ascii="Arial" w:eastAsia="Times New Roman" w:hAnsi="Arial" w:cs="Arial"/>
+          <w:color w:val="000000"/>
+          <w:lang w:eastAsia="da-DK"/>
+        </w:rPr>
+      </w:pPr>
+      <w:r>
+        <w:rPr>
+          <w:rFonts w:ascii="Arial" w:eastAsia="Times New Roman" w:hAnsi="Arial" w:cs="Arial"/>
+          <w:color w:val="000000"/>
+          <w:lang w:eastAsia="da-DK"/>
+        </w:rPr>
+        <w:t>Tidslinjen</w:t>
+      </w:r>
+    </w:p>
+    <w:p>
+      <w:pPr>
+        <w:pStyle w:val="Listeafsnit"/>
+        <w:numPr>
+          <w:ilvl w:val="0"/>
+          <w:numId w:val="28"/>
+        </w:numPr>
+        <w:spacing w:line="240" w:lineRule="auto"/>
+        <w:rPr>
+          <w:rFonts w:ascii="Arial" w:eastAsia="Times New Roman" w:hAnsi="Arial" w:cs="Arial"/>
+          <w:color w:val="000000"/>
+          <w:lang w:eastAsia="da-DK"/>
+        </w:rPr>
+      </w:pPr>
+      <w:proofErr w:type="spellStart"/>
+      <w:r>
+        <w:rPr>
+          <w:rFonts w:ascii="Arial" w:eastAsia="Times New Roman" w:hAnsi="Arial" w:cs="Arial"/>
+          <w:color w:val="000000"/>
+          <w:lang w:eastAsia="da-DK"/>
+        </w:rPr>
+        <w:t>Closure</w:t>
+      </w:r>
+      <w:proofErr w:type="spellEnd"/>
+    </w:p>
+    <w:p>
+      <w:pPr>
+        <w:pStyle w:val="Listeafsnit"/>
+        <w:numPr>
+          <w:ilvl w:val="1"/>
+          <w:numId w:val="28"/>
+        </w:numPr>
+        <w:spacing w:line="240" w:lineRule="auto"/>
+        <w:rPr>
+          <w:rFonts w:ascii="Arial" w:eastAsia="Times New Roman" w:hAnsi="Arial" w:cs="Arial"/>
+          <w:color w:val="000000"/>
+          <w:lang w:eastAsia="da-DK"/>
+        </w:rPr>
+      </w:pPr>
+      <w:r>
+        <w:rPr>
+          <w:rFonts w:ascii="Arial" w:eastAsia="Times New Roman" w:hAnsi="Arial" w:cs="Arial"/>
+          <w:color w:val="000000"/>
+          <w:lang w:eastAsia="da-DK"/>
+        </w:rPr>
+        <w:t>Billederne på forsiden er ikke komplet lukkede billeder, men man kan stadig tydeligt danne sig en indtryk af billedet</w:t>
+      </w:r>
+    </w:p>
+    <w:p>
+      <w:pPr>
+        <w:spacing w:line="240" w:lineRule="auto"/>
+        <w:rPr>
+          <w:rFonts w:ascii="Arial" w:eastAsia="Times New Roman" w:hAnsi="Arial" w:cs="Arial"/>
+          <w:color w:val="000000"/>
+          <w:lang w:eastAsia="da-DK"/>
+        </w:rPr>
+      </w:pPr>
+    </w:p>
+    <w:p>
+      <w:pPr>
+        <w:spacing w:line="240" w:lineRule="auto"/>
+        <w:rPr>
+          <w:rFonts w:ascii="Arial" w:eastAsia="Times New Roman" w:hAnsi="Arial" w:cs="Arial"/>
+          <w:color w:val="000000"/>
+          <w:lang w:eastAsia="da-DK"/>
+        </w:rPr>
+      </w:pPr>
+      <w:r>
+        <w:rPr>
+          <w:rFonts w:ascii="Arial" w:eastAsia="Times New Roman" w:hAnsi="Arial" w:cs="Arial"/>
+          <w:color w:val="000000"/>
+          <w:lang w:eastAsia="da-DK"/>
+        </w:rPr>
+        <w:t xml:space="preserve">Den røde streg i navnlogoet er den røde tråd igennem mit projekt og den understreger min tidslinje gennem mit </w:t>
+      </w:r>
+      <w:r>
+        <w:rPr>
+          <w:rFonts w:ascii="Arial" w:eastAsia="Times New Roman" w:hAnsi="Arial" w:cs="Arial"/>
+          <w:color w:val="000000"/>
+          <w:lang w:eastAsia="da-DK"/>
+        </w:rPr>
+        <w:t>navn, mig og</w:t>
+      </w:r>
+      <w:r>
+        <w:rPr>
+          <w:rFonts w:ascii="Arial" w:eastAsia="Times New Roman" w:hAnsi="Arial" w:cs="Arial"/>
+          <w:color w:val="000000"/>
+          <w:lang w:eastAsia="da-DK"/>
+        </w:rPr>
+        <w:t xml:space="preserve"> i forhold til</w:t>
+      </w:r>
+      <w:r>
+        <w:rPr>
+          <w:rFonts w:ascii="Arial" w:eastAsia="Times New Roman" w:hAnsi="Arial" w:cs="Arial"/>
+          <w:color w:val="000000"/>
+          <w:lang w:eastAsia="da-DK"/>
+        </w:rPr>
+        <w:t xml:space="preserve"> min side.</w:t>
+      </w:r>
+    </w:p>
+    <w:p>
+      <w:pPr>
+        <w:spacing w:line="240" w:lineRule="auto"/>
+        <w:rPr>
+          <w:rFonts w:ascii="Arial" w:eastAsia="Times New Roman" w:hAnsi="Arial" w:cs="Arial"/>
+          <w:color w:val="000000"/>
+          <w:lang w:eastAsia="da-DK"/>
+        </w:rPr>
+      </w:pPr>
+    </w:p>
+    <w:p>
+      <w:pPr>
+        <w:tabs>
+          <w:tab w:val="left" w:pos="4253"/>
+        </w:tabs>
+        <w:rPr>
+          <w:rFonts w:ascii="Arial" w:eastAsia="Times New Roman" w:hAnsi="Arial" w:cs="Arial"/>
+          <w:lang w:eastAsia="da-DK"/>
+        </w:rPr>
+      </w:pPr>
+      <w:r>
+        <w:rPr>
+          <w:rFonts w:ascii="Arial" w:eastAsia="Times New Roman" w:hAnsi="Arial" w:cs="Arial"/>
+          <w:lang w:eastAsia="da-DK"/>
+        </w:rPr>
+        <w:tab/>
+      </w:r>
+    </w:p>
+    <w:p>
+      <w:pPr>
+        <w:pStyle w:val="Overskrift1"/>
+      </w:pPr>
+      <w:proofErr w:type="spellStart"/>
+      <w:r>
         <w:lastRenderedPageBreak/>
+        <w:t>Wirefram</w:t>
+      </w:r>
+      <w:proofErr w:type="spellEnd"/>
+      <w:r>
+        <w:t xml:space="preserve"> &amp; mockups</w:t>
+      </w:r>
+    </w:p>
+    <w:p>
+      <w:r>
+        <w:rPr>
+          <w:noProof/>
+        </w:rPr>
         <w:drawing>
-          <wp:inline distT="0" distB="0" distL="0" distR="0" wp14:anchorId="35D74CED" wp14:editId="1FAEEBC7">
-            <wp:extent cx="5975657" cy="3626036"/>
-            <wp:effectExtent l="0" t="0" r="6350" b="0"/>
-            <wp:docPr id="24" name="Billede 24"/>
+          <wp:inline distT="0" distB="0" distL="0" distR="0" wp14:anchorId="4F4894E2" wp14:editId="2E849485">
+            <wp:extent cx="4064209" cy="4667490"/>
+            <wp:effectExtent l="0" t="0" r="0" b="0"/>
+            <wp:docPr id="18" name="Billede 18"/>
             <wp:cNvGraphicFramePr>
               <a:graphicFrameLocks xmlns:a="http://schemas.openxmlformats.org/drawingml/2006/main" noChangeAspect="1"/>
             </wp:cNvGraphicFramePr>
@@ -4530,7 +5977,7 @@
                   <pic:spPr>
                     <a:xfrm>
                       <a:off x="0" y="0"/>
-                      <a:ext cx="5975657" cy="3626036"/>
+                      <a:ext cx="4064209" cy="4667490"/>
                     </a:xfrm>
                     <a:prstGeom prst="rect">
                       <a:avLst/>
@@ -4544,201 +5991,16 @@
       </w:r>
     </w:p>
     <w:p>
-      <w:pPr>
-        <w:rPr>
-          <w:b/>
-          <w:bCs/>
-        </w:rPr>
-      </w:pPr>
-      <w:r>
-        <w:rPr>
-          <w:b/>
-          <w:bCs/>
-        </w:rPr>
-        <w:t xml:space="preserve">Farve </w:t>
-      </w:r>
-      <w:proofErr w:type="spellStart"/>
-      <w:r>
-        <w:rPr>
-          <w:b/>
-          <w:bCs/>
-        </w:rPr>
-        <w:t>palette</w:t>
-      </w:r>
-      <w:proofErr w:type="spellEnd"/>
-    </w:p>
-    <w:p>
-      <w:pPr>
-        <w:rPr>
-          <w:b/>
-          <w:bCs/>
-        </w:rPr>
-      </w:pPr>
-    </w:p>
-    <w:p>
-      <w:pPr>
-        <w:rPr>
-          <w:b/>
-          <w:bCs/>
-        </w:rPr>
-      </w:pPr>
-      <w:r>
-        <w:rPr>
-          <w:b/>
-          <w:bCs/>
-        </w:rPr>
-        <w:t xml:space="preserve">Ved </w:t>
-      </w:r>
-      <w:proofErr w:type="spellStart"/>
-      <w:r>
-        <w:rPr>
-          <w:b/>
-          <w:bCs/>
-        </w:rPr>
-        <w:t>tidlinjen</w:t>
-      </w:r>
-      <w:proofErr w:type="spellEnd"/>
-      <w:r>
-        <w:rPr>
-          <w:b/>
-          <w:bCs/>
-        </w:rPr>
-        <w:t xml:space="preserve"> skal </w:t>
-      </w:r>
-      <w:r>
-        <w:rPr>
-          <w:b/>
-          <w:bCs/>
-        </w:rPr>
-        <w:t xml:space="preserve">billederne af projekter etc. Være et gråskaleret </w:t>
-      </w:r>
-      <w:r>
-        <w:rPr>
-          <w:b/>
-          <w:bCs/>
-        </w:rPr>
-        <w:t>eller i rød</w:t>
-      </w:r>
-      <w:r>
-        <w:rPr>
-          <w:b/>
-          <w:bCs/>
-        </w:rPr>
-        <w:t>/sort/grå tema</w:t>
-      </w:r>
-    </w:p>
-    <w:p>
-      <w:pPr>
-        <w:rPr>
-          <w:b/>
-          <w:bCs/>
-        </w:rPr>
-      </w:pPr>
-    </w:p>
-    <w:p>
-      <w:pPr>
-        <w:rPr>
-          <w:b/>
-          <w:bCs/>
-        </w:rPr>
-      </w:pPr>
-      <w:r>
-        <w:rPr>
-          <w:b/>
-          <w:bCs/>
-        </w:rPr>
-        <w:t>Skiftevis mellem rød, sort og hvid baggrund</w:t>
-      </w:r>
-    </w:p>
-    <w:p>
-      <w:pPr>
-        <w:rPr>
-          <w:b/>
-          <w:bCs/>
-        </w:rPr>
-      </w:pPr>
-    </w:p>
-    <w:p>
-      <w:pPr>
-        <w:rPr>
-          <w:b/>
-          <w:bCs/>
-        </w:rPr>
-      </w:pPr>
-      <w:r>
-        <w:rPr>
-          <w:b/>
-          <w:bCs/>
-        </w:rPr>
-        <w:t>Tekst altid hvid eller sort</w:t>
-      </w:r>
-    </w:p>
-    <w:p>
-      <w:pPr>
-        <w:rPr>
-          <w:b/>
-          <w:bCs/>
-        </w:rPr>
-      </w:pPr>
-    </w:p>
-    <w:p>
-      <w:pPr>
-        <w:rPr>
-          <w:b/>
-          <w:bCs/>
-        </w:rPr>
-      </w:pPr>
-      <w:r>
-        <w:rPr>
-          <w:b/>
-          <w:bCs/>
-        </w:rPr>
-        <w:t xml:space="preserve">Undersiderne bygges op som på </w:t>
-      </w:r>
-      <w:proofErr w:type="spellStart"/>
-      <w:r>
-        <w:rPr>
-          <w:b/>
-          <w:bCs/>
-        </w:rPr>
-        <w:t>Reco</w:t>
-      </w:r>
-      <w:proofErr w:type="spellEnd"/>
-      <w:r>
-        <w:rPr>
-          <w:b/>
-          <w:bCs/>
-        </w:rPr>
-        <w:t xml:space="preserve"> Zero:</w:t>
-      </w:r>
-    </w:p>
-    <w:p>
-      <w:pPr>
-        <w:rPr>
-          <w:b/>
-          <w:bCs/>
-        </w:rPr>
-      </w:pPr>
-    </w:p>
-    <w:p>
-      <w:pPr>
-        <w:rPr>
-          <w:b/>
-          <w:bCs/>
-        </w:rPr>
-      </w:pPr>
-      <w:r>
-        <w:rPr>
-          <w:b/>
-          <w:bCs/>
+      <w:r>
+        <w:rPr>
           <w:noProof/>
         </w:rPr>
         <w:lastRenderedPageBreak/>
         <w:drawing>
-          <wp:inline distT="0" distB="0" distL="0" distR="0" wp14:anchorId="08B79C04" wp14:editId="3B2BF2DE">
-            <wp:extent cx="4170367" cy="3587262"/>
-            <wp:effectExtent l="0" t="0" r="1905" b="0"/>
-            <wp:docPr id="11" name="Billede 11"/>
+          <wp:inline distT="0" distB="0" distL="0" distR="0" wp14:anchorId="619EC516" wp14:editId="53581F2E">
+            <wp:extent cx="3422210" cy="4183894"/>
+            <wp:effectExtent l="0" t="0" r="6985" b="7620"/>
+            <wp:docPr id="17" name="Billede 17"/>
             <wp:cNvGraphicFramePr>
               <a:graphicFrameLocks xmlns:a="http://schemas.openxmlformats.org/drawingml/2006/main" noChangeAspect="1"/>
             </wp:cNvGraphicFramePr>
@@ -4758,7 +6020,7 @@
                   <pic:spPr>
                     <a:xfrm>
                       <a:off x="0" y="0"/>
-                      <a:ext cx="4173983" cy="3590373"/>
+                      <a:ext cx="3427559" cy="4190434"/>
                     </a:xfrm>
                     <a:prstGeom prst="rect">
                       <a:avLst/>
@@ -4771,24 +6033,18 @@
         </w:drawing>
       </w:r>
     </w:p>
-    <w:p>
-      <w:pPr>
-        <w:rPr>
-          <w:b/>
-          <w:bCs/>
-        </w:rPr>
-      </w:pPr>
-      <w:r>
-        <w:rPr>
-          <w:b/>
-          <w:bCs/>
+    <w:p/>
+    <w:p>
+      <w:r>
+        <w:rPr>
           <w:noProof/>
         </w:rPr>
+        <w:lastRenderedPageBreak/>
         <w:drawing>
-          <wp:inline distT="0" distB="0" distL="0" distR="0" wp14:anchorId="473DB5F3" wp14:editId="257A0F9C">
-            <wp:extent cx="3499030" cy="4578585"/>
-            <wp:effectExtent l="0" t="0" r="6350" b="0"/>
-            <wp:docPr id="13" name="Billede 13"/>
+          <wp:inline distT="0" distB="0" distL="0" distR="0" wp14:anchorId="502FD069" wp14:editId="555B2070">
+            <wp:extent cx="1886047" cy="5562886"/>
+            <wp:effectExtent l="0" t="0" r="0" b="0"/>
+            <wp:docPr id="19" name="Billede 19"/>
             <wp:cNvGraphicFramePr>
               <a:graphicFrameLocks xmlns:a="http://schemas.openxmlformats.org/drawingml/2006/main" noChangeAspect="1"/>
             </wp:cNvGraphicFramePr>
@@ -4808,7 +6064,7 @@
                   <pic:spPr>
                     <a:xfrm>
                       <a:off x="0" y="0"/>
-                      <a:ext cx="3499030" cy="4578585"/>
+                      <a:ext cx="1886047" cy="5562886"/>
                     </a:xfrm>
                     <a:prstGeom prst="rect">
                       <a:avLst/>
@@ -4821,25 +6077,37 @@
         </w:drawing>
       </w:r>
     </w:p>
-    <w:p>
-      <w:pPr>
-        <w:rPr>
-          <w:b/>
-          <w:bCs/>
-        </w:rPr>
-      </w:pPr>
-      <w:r>
-        <w:rPr>
-          <w:b/>
-          <w:bCs/>
+    <w:p/>
+    <w:p>
+      <w:pPr>
+        <w:pStyle w:val="Overskrift1"/>
+      </w:pPr>
+      <w:r>
+        <w:t>Brugertest</w:t>
+      </w:r>
+    </w:p>
+    <w:p/>
+    <w:p>
+      <w:r>
+        <w:t>Overveje at slå alle projekter sammen, der bliver for mange undersider at skulle gå ind på, det bliver for opdelt.</w:t>
+      </w:r>
+    </w:p>
+    <w:p>
+      <w:r>
+        <w:t>Overvej at skrive en ”om mig” tekst</w:t>
+      </w:r>
+    </w:p>
+    <w:p>
+      <w:r>
+        <w:rPr>
           <w:noProof/>
         </w:rPr>
         <w:lastRenderedPageBreak/>
         <w:drawing>
-          <wp:inline distT="0" distB="0" distL="0" distR="0" wp14:anchorId="40F34392" wp14:editId="4F741CAB">
-            <wp:extent cx="5581937" cy="4991357"/>
+          <wp:inline distT="0" distB="0" distL="0" distR="0" wp14:anchorId="4CCE544C" wp14:editId="2284B4DD">
+            <wp:extent cx="2552831" cy="4197566"/>
             <wp:effectExtent l="0" t="0" r="0" b="0"/>
-            <wp:docPr id="14" name="Billede 14"/>
+            <wp:docPr id="16" name="Billede 16"/>
             <wp:cNvGraphicFramePr>
               <a:graphicFrameLocks xmlns:a="http://schemas.openxmlformats.org/drawingml/2006/main" noChangeAspect="1"/>
             </wp:cNvGraphicFramePr>
@@ -4859,7 +6127,7 @@
                   <pic:spPr>
                     <a:xfrm>
                       <a:off x="0" y="0"/>
-                      <a:ext cx="5581937" cy="4991357"/>
+                      <a:ext cx="2552831" cy="4197566"/>
                     </a:xfrm>
                     <a:prstGeom prst="rect">
                       <a:avLst/>
@@ -4873,1247 +6141,47 @@
       </w:r>
     </w:p>
     <w:p>
+      <w:r>
+        <w:t xml:space="preserve">Slet design web og grafik det er irrelevant </w:t>
+      </w:r>
+    </w:p>
+    <w:p>
+      <w:r>
+        <w:t xml:space="preserve">Den røde farve er ikke for </w:t>
+      </w:r>
+      <w:proofErr w:type="spellStart"/>
+      <w:r>
+        <w:t>megte</w:t>
+      </w:r>
+      <w:proofErr w:type="spellEnd"/>
+    </w:p>
+    <w:p/>
+    <w:p/>
+    <w:p>
       <w:pPr>
         <w:rPr>
           <w:b/>
           <w:bCs/>
         </w:rPr>
       </w:pPr>
-    </w:p>
-    <w:p>
-      <w:pPr>
+      <w:r>
         <w:rPr>
           <w:b/>
           <w:bCs/>
         </w:rPr>
-      </w:pPr>
-      <w:r>
-        <w:rPr>
-          <w:b/>
-          <w:bCs/>
-        </w:rPr>
-        <w:t xml:space="preserve">Når jeg skal have et screenshot ind af </w:t>
-      </w:r>
-      <w:proofErr w:type="spellStart"/>
-      <w:r>
-        <w:rPr>
-          <w:b/>
-          <w:bCs/>
-        </w:rPr>
-        <w:t>websitesne</w:t>
-      </w:r>
-      <w:proofErr w:type="spellEnd"/>
-      <w:r>
-        <w:rPr>
-          <w:b/>
-          <w:bCs/>
-        </w:rPr>
-        <w:t xml:space="preserve"> så må jeg lave dem manuelt i photoshop</w:t>
-      </w:r>
-    </w:p>
-    <w:p>
-      <w:pPr>
-        <w:rPr>
-          <w:b/>
-          <w:bCs/>
-        </w:rPr>
-      </w:pPr>
-    </w:p>
-    <w:p>
-      <w:pPr>
-        <w:rPr>
-          <w:b/>
-          <w:bCs/>
-        </w:rPr>
-      </w:pPr>
-    </w:p>
-    <w:p>
-      <w:pPr>
-        <w:pStyle w:val="Overskrift1"/>
-      </w:pPr>
-      <w:r>
-        <w:t>UI &amp; designprincipper</w:t>
-      </w:r>
-    </w:p>
-    <w:p>
-      <w:pPr>
-        <w:spacing w:line="240" w:lineRule="auto"/>
-        <w:rPr>
-          <w:rFonts w:ascii="Arial" w:eastAsia="Times New Roman" w:hAnsi="Arial" w:cs="Arial"/>
-          <w:color w:val="000000"/>
-          <w:lang w:eastAsia="da-DK"/>
-        </w:rPr>
-      </w:pPr>
-      <w:r>
-        <w:rPr>
-          <w:rFonts w:ascii="Arial" w:eastAsia="Times New Roman" w:hAnsi="Arial" w:cs="Arial"/>
-          <w:color w:val="000000"/>
-          <w:lang w:eastAsia="da-DK"/>
-        </w:rPr>
-        <w:t>Header</w:t>
-      </w:r>
-    </w:p>
-    <w:p>
-      <w:pPr>
-        <w:pStyle w:val="Listeafsnit"/>
-        <w:numPr>
-          <w:ilvl w:val="0"/>
-          <w:numId w:val="29"/>
-        </w:numPr>
-        <w:spacing w:line="240" w:lineRule="auto"/>
-        <w:rPr>
-          <w:rFonts w:ascii="Arial" w:eastAsia="Times New Roman" w:hAnsi="Arial" w:cs="Arial"/>
-          <w:color w:val="000000"/>
-          <w:lang w:eastAsia="da-DK"/>
-        </w:rPr>
-      </w:pPr>
-      <w:r>
-        <w:rPr>
-          <w:rFonts w:ascii="Arial" w:eastAsia="Times New Roman" w:hAnsi="Arial" w:cs="Arial"/>
-          <w:color w:val="000000"/>
-          <w:lang w:eastAsia="da-DK"/>
-        </w:rPr>
-        <w:t>Er skåret, får at give et indtryk af dybde og bevægelse, så der er sammenhæng til billederne på forsiden</w:t>
-      </w:r>
-    </w:p>
-    <w:p>
-      <w:pPr>
-        <w:pStyle w:val="Listeafsnit"/>
-        <w:numPr>
-          <w:ilvl w:val="1"/>
-          <w:numId w:val="29"/>
-        </w:numPr>
-        <w:spacing w:line="240" w:lineRule="auto"/>
-        <w:rPr>
-          <w:rFonts w:ascii="Arial" w:eastAsia="Times New Roman" w:hAnsi="Arial" w:cs="Arial"/>
-          <w:color w:val="000000"/>
-          <w:lang w:eastAsia="da-DK"/>
-        </w:rPr>
-      </w:pPr>
-      <w:r>
-        <w:rPr>
-          <w:rFonts w:ascii="Arial" w:eastAsia="Times New Roman" w:hAnsi="Arial" w:cs="Arial"/>
-          <w:color w:val="000000"/>
-          <w:lang w:eastAsia="da-DK"/>
-        </w:rPr>
-        <w:t>Bryder den balancerede og ligevægtige udtryk, da der skærer skævt</w:t>
-      </w:r>
-    </w:p>
-    <w:p>
-      <w:pPr>
-        <w:spacing w:line="240" w:lineRule="auto"/>
-        <w:rPr>
-          <w:rFonts w:ascii="Arial" w:eastAsia="Times New Roman" w:hAnsi="Arial" w:cs="Arial"/>
-          <w:color w:val="000000"/>
-          <w:lang w:eastAsia="da-DK"/>
-        </w:rPr>
-      </w:pPr>
-      <w:r>
-        <w:rPr>
-          <w:rFonts w:ascii="Arial" w:eastAsia="Times New Roman" w:hAnsi="Arial" w:cs="Arial"/>
-          <w:color w:val="000000"/>
-          <w:lang w:eastAsia="da-DK"/>
-        </w:rPr>
-        <w:t>Knapper</w:t>
-      </w:r>
-    </w:p>
-    <w:p>
-      <w:pPr>
-        <w:pStyle w:val="Listeafsnit"/>
-        <w:numPr>
-          <w:ilvl w:val="0"/>
-          <w:numId w:val="29"/>
-        </w:numPr>
-        <w:spacing w:line="240" w:lineRule="auto"/>
-        <w:rPr>
-          <w:rFonts w:ascii="Arial" w:eastAsia="Times New Roman" w:hAnsi="Arial" w:cs="Arial"/>
-          <w:color w:val="000000"/>
-          <w:lang w:eastAsia="da-DK"/>
-        </w:rPr>
-      </w:pPr>
-      <w:r>
-        <w:rPr>
-          <w:rFonts w:ascii="Arial" w:eastAsia="Times New Roman" w:hAnsi="Arial" w:cs="Arial"/>
-          <w:color w:val="000000"/>
-          <w:lang w:eastAsia="da-DK"/>
-        </w:rPr>
-        <w:t xml:space="preserve">Åbne knapper, for </w:t>
-      </w:r>
-      <w:r>
-        <w:rPr>
-          <w:rFonts w:ascii="Arial" w:eastAsia="Times New Roman" w:hAnsi="Arial" w:cs="Arial"/>
-          <w:color w:val="000000"/>
-          <w:lang w:eastAsia="da-DK"/>
-        </w:rPr>
-        <w:t xml:space="preserve">igen af kaste balancen væk og give noget dynamik/bevægelse og liv på hjemmesiden. Elementerne i sig selv er ikke lukkede i sektionerne, og derfor </w:t>
-      </w:r>
-      <w:r>
-        <w:rPr>
-          <w:rFonts w:ascii="Arial" w:eastAsia="Times New Roman" w:hAnsi="Arial" w:cs="Arial"/>
-          <w:color w:val="000000"/>
-          <w:lang w:eastAsia="da-DK"/>
-        </w:rPr>
-        <w:t>har de en sammenhæng</w:t>
-      </w:r>
-    </w:p>
-    <w:p>
-      <w:pPr>
-        <w:spacing w:line="240" w:lineRule="auto"/>
-        <w:rPr>
-          <w:rFonts w:ascii="Arial" w:eastAsia="Times New Roman" w:hAnsi="Arial" w:cs="Arial"/>
-          <w:color w:val="000000"/>
-          <w:lang w:eastAsia="da-DK"/>
-        </w:rPr>
-      </w:pPr>
-      <w:r>
-        <w:rPr>
-          <w:rFonts w:ascii="Arial" w:eastAsia="Times New Roman" w:hAnsi="Arial" w:cs="Arial"/>
-          <w:color w:val="000000"/>
-          <w:lang w:eastAsia="da-DK"/>
-        </w:rPr>
-        <w:t>Font</w:t>
-      </w:r>
-    </w:p>
-    <w:p>
-      <w:pPr>
-        <w:pStyle w:val="Listeafsnit"/>
-        <w:numPr>
-          <w:ilvl w:val="0"/>
-          <w:numId w:val="29"/>
-        </w:numPr>
-        <w:spacing w:line="240" w:lineRule="auto"/>
-        <w:rPr>
-          <w:rFonts w:ascii="Arial" w:eastAsia="Times New Roman" w:hAnsi="Arial" w:cs="Arial"/>
-          <w:color w:val="000000"/>
-          <w:lang w:eastAsia="da-DK"/>
-        </w:rPr>
-      </w:pPr>
-      <w:r>
-        <w:rPr>
-          <w:rFonts w:ascii="Arial" w:eastAsia="Times New Roman" w:hAnsi="Arial" w:cs="Arial"/>
-          <w:color w:val="000000"/>
-          <w:lang w:eastAsia="da-DK"/>
-        </w:rPr>
-        <w:t>S</w:t>
-      </w:r>
-      <w:r>
-        <w:rPr>
-          <w:rFonts w:ascii="Arial" w:eastAsia="Times New Roman" w:hAnsi="Arial" w:cs="Arial"/>
-          <w:color w:val="000000"/>
-          <w:lang w:eastAsia="da-DK"/>
-        </w:rPr>
-        <w:t xml:space="preserve">ans </w:t>
-      </w:r>
-      <w:proofErr w:type="spellStart"/>
-      <w:r>
-        <w:rPr>
-          <w:rFonts w:ascii="Arial" w:eastAsia="Times New Roman" w:hAnsi="Arial" w:cs="Arial"/>
-          <w:color w:val="000000"/>
-          <w:lang w:eastAsia="da-DK"/>
-        </w:rPr>
-        <w:t>serif</w:t>
-      </w:r>
-      <w:proofErr w:type="spellEnd"/>
-    </w:p>
-    <w:p>
-      <w:pPr>
-        <w:pStyle w:val="Listeafsnit"/>
-        <w:numPr>
-          <w:ilvl w:val="0"/>
-          <w:numId w:val="29"/>
-        </w:numPr>
-        <w:spacing w:line="240" w:lineRule="auto"/>
-        <w:rPr>
-          <w:rFonts w:ascii="Arial" w:eastAsia="Times New Roman" w:hAnsi="Arial" w:cs="Arial"/>
-          <w:color w:val="000000"/>
-          <w:lang w:eastAsia="da-DK"/>
-        </w:rPr>
-      </w:pPr>
-      <w:r>
-        <w:rPr>
-          <w:rFonts w:ascii="Arial" w:eastAsia="Times New Roman" w:hAnsi="Arial" w:cs="Arial"/>
-          <w:color w:val="000000"/>
-          <w:lang w:eastAsia="da-DK"/>
-        </w:rPr>
-        <w:t>Bløde, runde og luftige former</w:t>
-      </w:r>
-      <w:r>
-        <w:rPr>
-          <w:rFonts w:ascii="Arial" w:eastAsia="Times New Roman" w:hAnsi="Arial" w:cs="Arial"/>
-          <w:color w:val="000000"/>
-          <w:lang w:eastAsia="da-DK"/>
-        </w:rPr>
-        <w:t>.</w:t>
-      </w:r>
-    </w:p>
-    <w:p>
-      <w:pPr>
-        <w:pStyle w:val="Listeafsnit"/>
-        <w:numPr>
-          <w:ilvl w:val="0"/>
-          <w:numId w:val="29"/>
-        </w:numPr>
-        <w:spacing w:line="240" w:lineRule="auto"/>
-        <w:rPr>
-          <w:rFonts w:ascii="Arial" w:eastAsia="Times New Roman" w:hAnsi="Arial" w:cs="Arial"/>
-          <w:color w:val="000000"/>
-          <w:lang w:eastAsia="da-DK"/>
-        </w:rPr>
-      </w:pPr>
-      <w:r>
-        <w:rPr>
-          <w:rFonts w:ascii="Arial" w:eastAsia="Times New Roman" w:hAnsi="Arial" w:cs="Arial"/>
-          <w:color w:val="000000"/>
-          <w:lang w:eastAsia="da-DK"/>
-        </w:rPr>
-        <w:t xml:space="preserve">Afslappet og </w:t>
-      </w:r>
-      <w:r>
-        <w:rPr>
-          <w:rFonts w:ascii="Arial" w:eastAsia="Times New Roman" w:hAnsi="Arial" w:cs="Arial"/>
-          <w:color w:val="000000"/>
-          <w:lang w:eastAsia="da-DK"/>
-        </w:rPr>
-        <w:t>flydende</w:t>
-      </w:r>
-    </w:p>
-    <w:p>
-      <w:pPr>
-        <w:pStyle w:val="Listeafsnit"/>
-        <w:numPr>
-          <w:ilvl w:val="0"/>
-          <w:numId w:val="29"/>
-        </w:numPr>
-        <w:spacing w:line="240" w:lineRule="auto"/>
-        <w:rPr>
-          <w:rFonts w:ascii="Arial" w:eastAsia="Times New Roman" w:hAnsi="Arial" w:cs="Arial"/>
-          <w:color w:val="000000"/>
-          <w:lang w:eastAsia="da-DK"/>
-        </w:rPr>
-      </w:pPr>
-      <w:r>
-        <w:rPr>
-          <w:rFonts w:ascii="Arial" w:eastAsia="Times New Roman" w:hAnsi="Arial" w:cs="Arial"/>
-          <w:color w:val="000000"/>
-          <w:lang w:eastAsia="da-DK"/>
-        </w:rPr>
-        <w:t>Lidt mere nedtonet i kontrast til farvepaletten på websitet</w:t>
-      </w:r>
-    </w:p>
-    <w:p>
-      <w:pPr>
-        <w:spacing w:line="240" w:lineRule="auto"/>
-        <w:rPr>
-          <w:rFonts w:ascii="Arial" w:eastAsia="Times New Roman" w:hAnsi="Arial" w:cs="Arial"/>
-          <w:color w:val="000000"/>
-          <w:lang w:eastAsia="da-DK"/>
-        </w:rPr>
-      </w:pPr>
-      <w:proofErr w:type="spellStart"/>
-      <w:r>
-        <w:rPr>
-          <w:rFonts w:ascii="Arial" w:eastAsia="Times New Roman" w:hAnsi="Arial" w:cs="Arial"/>
-          <w:color w:val="000000"/>
-          <w:lang w:eastAsia="da-DK"/>
-        </w:rPr>
-        <w:t>Farvepalette</w:t>
-      </w:r>
-      <w:proofErr w:type="spellEnd"/>
-    </w:p>
-    <w:p>
-      <w:pPr>
-        <w:spacing w:line="240" w:lineRule="auto"/>
-        <w:rPr>
-          <w:rFonts w:ascii="Arial" w:eastAsia="Times New Roman" w:hAnsi="Arial" w:cs="Arial"/>
-          <w:color w:val="000000"/>
-          <w:lang w:eastAsia="da-DK"/>
-        </w:rPr>
-      </w:pPr>
-      <w:r>
-        <w:rPr>
-          <w:rFonts w:ascii="Arial" w:eastAsia="Times New Roman" w:hAnsi="Arial" w:cs="Arial"/>
+        <w:t>Iteration</w:t>
+      </w:r>
+    </w:p>
+    <w:p>
+      <w:r>
+        <w:rPr>
           <w:noProof/>
-          <w:color w:val="000000"/>
-          <w:lang w:eastAsia="da-DK"/>
-        </w:rPr>
-        <w:lastRenderedPageBreak/>
+        </w:rPr>
         <w:drawing>
-          <wp:inline distT="0" distB="0" distL="0" distR="0" wp14:anchorId="2787F690" wp14:editId="59197FE8">
-            <wp:extent cx="1919335" cy="1164655"/>
-            <wp:effectExtent l="0" t="0" r="5080" b="0"/>
-            <wp:docPr id="25" name="Billede 25"/>
-            <wp:cNvGraphicFramePr>
-              <a:graphicFrameLocks xmlns:a="http://schemas.openxmlformats.org/drawingml/2006/main" noChangeAspect="1"/>
-            </wp:cNvGraphicFramePr>
-            <a:graphic xmlns:a="http://schemas.openxmlformats.org/drawingml/2006/main">
-              <a:graphicData uri="http://schemas.openxmlformats.org/drawingml/2006/picture">
-                <pic:pic xmlns:pic="http://schemas.openxmlformats.org/drawingml/2006/picture">
-                  <pic:nvPicPr>
-                    <pic:cNvPr id="1" name=""/>
-                    <pic:cNvPicPr/>
-                  </pic:nvPicPr>
-                  <pic:blipFill>
-                    <a:blip r:embed="rId46"/>
-                    <a:stretch>
-                      <a:fillRect/>
-                    </a:stretch>
-                  </pic:blipFill>
-                  <pic:spPr>
-                    <a:xfrm>
-                      <a:off x="0" y="0"/>
-                      <a:ext cx="1930110" cy="1171193"/>
-                    </a:xfrm>
-                    <a:prstGeom prst="rect">
-                      <a:avLst/>
-                    </a:prstGeom>
-                  </pic:spPr>
-                </pic:pic>
-              </a:graphicData>
-            </a:graphic>
-          </wp:inline>
-        </w:drawing>
-      </w:r>
-    </w:p>
-    <w:p>
-      <w:pPr>
-        <w:pStyle w:val="Listeafsnit"/>
-        <w:numPr>
-          <w:ilvl w:val="0"/>
-          <w:numId w:val="27"/>
-        </w:numPr>
-        <w:spacing w:line="240" w:lineRule="auto"/>
-        <w:rPr>
-          <w:rFonts w:ascii="Arial" w:eastAsia="Times New Roman" w:hAnsi="Arial" w:cs="Arial"/>
-          <w:color w:val="000000"/>
-          <w:lang w:eastAsia="da-DK"/>
-        </w:rPr>
-      </w:pPr>
-      <w:r>
-        <w:rPr>
-          <w:rFonts w:ascii="Arial" w:eastAsia="Times New Roman" w:hAnsi="Arial" w:cs="Arial"/>
-          <w:color w:val="000000"/>
-          <w:lang w:eastAsia="da-DK"/>
-        </w:rPr>
-        <w:t>Rød</w:t>
-      </w:r>
-    </w:p>
-    <w:p>
-      <w:pPr>
-        <w:pStyle w:val="Listeafsnit"/>
-        <w:numPr>
-          <w:ilvl w:val="1"/>
-          <w:numId w:val="27"/>
-        </w:numPr>
-        <w:spacing w:line="240" w:lineRule="auto"/>
-        <w:rPr>
-          <w:rFonts w:ascii="Arial" w:eastAsia="Times New Roman" w:hAnsi="Arial" w:cs="Arial"/>
-          <w:color w:val="000000"/>
-          <w:lang w:eastAsia="da-DK"/>
-        </w:rPr>
-      </w:pPr>
-      <w:r>
-        <w:rPr>
-          <w:rFonts w:ascii="Arial" w:eastAsia="Times New Roman" w:hAnsi="Arial" w:cs="Arial"/>
-          <w:color w:val="000000"/>
-          <w:lang w:eastAsia="da-DK"/>
-        </w:rPr>
-        <w:t>Passion</w:t>
-      </w:r>
-    </w:p>
-    <w:p>
-      <w:pPr>
-        <w:pStyle w:val="Listeafsnit"/>
-        <w:numPr>
-          <w:ilvl w:val="1"/>
-          <w:numId w:val="27"/>
-        </w:numPr>
-        <w:spacing w:line="240" w:lineRule="auto"/>
-        <w:rPr>
-          <w:rFonts w:ascii="Arial" w:eastAsia="Times New Roman" w:hAnsi="Arial" w:cs="Arial"/>
-          <w:color w:val="000000"/>
-          <w:lang w:eastAsia="da-DK"/>
-        </w:rPr>
-      </w:pPr>
-      <w:r>
-        <w:rPr>
-          <w:rFonts w:ascii="Arial" w:eastAsia="Times New Roman" w:hAnsi="Arial" w:cs="Arial"/>
-          <w:color w:val="000000"/>
-          <w:lang w:eastAsia="da-DK"/>
-        </w:rPr>
-        <w:t>Dynamisk</w:t>
-      </w:r>
-    </w:p>
-    <w:p>
-      <w:pPr>
-        <w:pStyle w:val="Listeafsnit"/>
-        <w:numPr>
-          <w:ilvl w:val="1"/>
-          <w:numId w:val="27"/>
-        </w:numPr>
-        <w:spacing w:line="240" w:lineRule="auto"/>
-        <w:rPr>
-          <w:rFonts w:ascii="Arial" w:eastAsia="Times New Roman" w:hAnsi="Arial" w:cs="Arial"/>
-          <w:color w:val="000000"/>
-          <w:lang w:eastAsia="da-DK"/>
-        </w:rPr>
-      </w:pPr>
-      <w:r>
-        <w:rPr>
-          <w:rFonts w:ascii="Arial" w:eastAsia="Times New Roman" w:hAnsi="Arial" w:cs="Arial"/>
-          <w:color w:val="000000"/>
-          <w:lang w:eastAsia="da-DK"/>
-        </w:rPr>
-        <w:t xml:space="preserve">Fange </w:t>
-      </w:r>
-      <w:proofErr w:type="spellStart"/>
-      <w:r>
-        <w:rPr>
-          <w:rFonts w:ascii="Arial" w:eastAsia="Times New Roman" w:hAnsi="Arial" w:cs="Arial"/>
-          <w:color w:val="000000"/>
-          <w:lang w:eastAsia="da-DK"/>
-        </w:rPr>
-        <w:t>opmærsomhed</w:t>
-      </w:r>
-      <w:proofErr w:type="spellEnd"/>
-    </w:p>
-    <w:p>
-      <w:pPr>
-        <w:pStyle w:val="Listeafsnit"/>
-        <w:numPr>
-          <w:ilvl w:val="1"/>
-          <w:numId w:val="27"/>
-        </w:numPr>
-        <w:spacing w:line="240" w:lineRule="auto"/>
-        <w:rPr>
-          <w:rFonts w:ascii="Arial" w:eastAsia="Times New Roman" w:hAnsi="Arial" w:cs="Arial"/>
-          <w:color w:val="000000"/>
-          <w:lang w:eastAsia="da-DK"/>
-        </w:rPr>
-      </w:pPr>
-      <w:r>
-        <w:rPr>
-          <w:rFonts w:ascii="Arial" w:eastAsia="Times New Roman" w:hAnsi="Arial" w:cs="Arial"/>
-          <w:color w:val="000000"/>
-          <w:lang w:eastAsia="da-DK"/>
-        </w:rPr>
-        <w:t>Dramatisk</w:t>
-      </w:r>
-    </w:p>
-    <w:p>
-      <w:pPr>
-        <w:pStyle w:val="Listeafsnit"/>
-        <w:numPr>
-          <w:ilvl w:val="1"/>
-          <w:numId w:val="27"/>
-        </w:numPr>
-        <w:spacing w:line="240" w:lineRule="auto"/>
-        <w:rPr>
-          <w:rFonts w:ascii="Arial" w:eastAsia="Times New Roman" w:hAnsi="Arial" w:cs="Arial"/>
-          <w:color w:val="000000"/>
-          <w:lang w:eastAsia="da-DK"/>
-        </w:rPr>
-      </w:pPr>
-      <w:r>
-        <w:rPr>
-          <w:rFonts w:ascii="Arial" w:eastAsia="Times New Roman" w:hAnsi="Arial" w:cs="Arial"/>
-          <w:color w:val="000000"/>
-          <w:lang w:eastAsia="da-DK"/>
-        </w:rPr>
-        <w:t>Styre</w:t>
-      </w:r>
-    </w:p>
-    <w:p>
-      <w:pPr>
-        <w:pStyle w:val="Listeafsnit"/>
-        <w:numPr>
-          <w:ilvl w:val="0"/>
-          <w:numId w:val="27"/>
-        </w:numPr>
-        <w:spacing w:line="240" w:lineRule="auto"/>
-        <w:rPr>
-          <w:rFonts w:ascii="Arial" w:eastAsia="Times New Roman" w:hAnsi="Arial" w:cs="Arial"/>
-          <w:color w:val="000000"/>
-          <w:lang w:eastAsia="da-DK"/>
-        </w:rPr>
-      </w:pPr>
-      <w:r>
-        <w:rPr>
-          <w:rFonts w:ascii="Arial" w:eastAsia="Times New Roman" w:hAnsi="Arial" w:cs="Arial"/>
-          <w:color w:val="000000"/>
-          <w:lang w:eastAsia="da-DK"/>
-        </w:rPr>
-        <w:t>Sort</w:t>
-      </w:r>
-    </w:p>
-    <w:p>
-      <w:pPr>
-        <w:pStyle w:val="Listeafsnit"/>
-        <w:numPr>
-          <w:ilvl w:val="1"/>
-          <w:numId w:val="27"/>
-        </w:numPr>
-        <w:spacing w:line="240" w:lineRule="auto"/>
-        <w:rPr>
-          <w:rFonts w:ascii="Arial" w:eastAsia="Times New Roman" w:hAnsi="Arial" w:cs="Arial"/>
-          <w:color w:val="000000"/>
-          <w:lang w:eastAsia="da-DK"/>
-        </w:rPr>
-      </w:pPr>
-      <w:r>
-        <w:rPr>
-          <w:rFonts w:ascii="Arial" w:eastAsia="Times New Roman" w:hAnsi="Arial" w:cs="Arial"/>
-          <w:color w:val="000000"/>
-          <w:lang w:eastAsia="da-DK"/>
-        </w:rPr>
-        <w:t>Styrke</w:t>
-      </w:r>
-    </w:p>
-    <w:p>
-      <w:pPr>
-        <w:pStyle w:val="Listeafsnit"/>
-        <w:numPr>
-          <w:ilvl w:val="1"/>
-          <w:numId w:val="27"/>
-        </w:numPr>
-        <w:spacing w:line="240" w:lineRule="auto"/>
-        <w:rPr>
-          <w:rFonts w:ascii="Arial" w:eastAsia="Times New Roman" w:hAnsi="Arial" w:cs="Arial"/>
-          <w:color w:val="000000"/>
-          <w:lang w:eastAsia="da-DK"/>
-        </w:rPr>
-      </w:pPr>
-      <w:r>
-        <w:rPr>
-          <w:rFonts w:ascii="Arial" w:eastAsia="Times New Roman" w:hAnsi="Arial" w:cs="Arial"/>
-          <w:color w:val="000000"/>
-          <w:lang w:eastAsia="da-DK"/>
-        </w:rPr>
-        <w:t>Elegance</w:t>
-      </w:r>
-    </w:p>
-    <w:p>
-      <w:pPr>
-        <w:pStyle w:val="Listeafsnit"/>
-        <w:numPr>
-          <w:ilvl w:val="1"/>
-          <w:numId w:val="27"/>
-        </w:numPr>
-        <w:spacing w:line="240" w:lineRule="auto"/>
-        <w:rPr>
-          <w:rFonts w:ascii="Arial" w:eastAsia="Times New Roman" w:hAnsi="Arial" w:cs="Arial"/>
-          <w:color w:val="000000"/>
-          <w:lang w:eastAsia="da-DK"/>
-        </w:rPr>
-      </w:pPr>
-      <w:r>
-        <w:rPr>
-          <w:rFonts w:ascii="Arial" w:eastAsia="Times New Roman" w:hAnsi="Arial" w:cs="Arial"/>
-          <w:color w:val="000000"/>
-          <w:lang w:eastAsia="da-DK"/>
-        </w:rPr>
-        <w:t>Modig</w:t>
-      </w:r>
-    </w:p>
-    <w:p>
-      <w:pPr>
-        <w:pStyle w:val="Listeafsnit"/>
-        <w:numPr>
-          <w:ilvl w:val="1"/>
-          <w:numId w:val="27"/>
-        </w:numPr>
-        <w:spacing w:line="240" w:lineRule="auto"/>
-        <w:rPr>
-          <w:rFonts w:ascii="Arial" w:eastAsia="Times New Roman" w:hAnsi="Arial" w:cs="Arial"/>
-          <w:color w:val="000000"/>
-          <w:lang w:eastAsia="da-DK"/>
-        </w:rPr>
-      </w:pPr>
-      <w:r>
-        <w:rPr>
-          <w:rFonts w:ascii="Arial" w:eastAsia="Times New Roman" w:hAnsi="Arial" w:cs="Arial"/>
-          <w:color w:val="000000"/>
-          <w:lang w:eastAsia="da-DK"/>
-        </w:rPr>
-        <w:t>Formel</w:t>
-      </w:r>
-    </w:p>
-    <w:p>
-      <w:pPr>
-        <w:pStyle w:val="Listeafsnit"/>
-        <w:numPr>
-          <w:ilvl w:val="0"/>
-          <w:numId w:val="27"/>
-        </w:numPr>
-        <w:spacing w:line="240" w:lineRule="auto"/>
-        <w:rPr>
-          <w:rFonts w:ascii="Arial" w:eastAsia="Times New Roman" w:hAnsi="Arial" w:cs="Arial"/>
-          <w:color w:val="000000"/>
-          <w:lang w:eastAsia="da-DK"/>
-        </w:rPr>
-      </w:pPr>
-      <w:r>
-        <w:rPr>
-          <w:rFonts w:ascii="Arial" w:eastAsia="Times New Roman" w:hAnsi="Arial" w:cs="Arial"/>
-          <w:color w:val="000000"/>
-          <w:lang w:eastAsia="da-DK"/>
-        </w:rPr>
-        <w:t>Grå</w:t>
-      </w:r>
-    </w:p>
-    <w:p>
-      <w:pPr>
-        <w:pStyle w:val="Listeafsnit"/>
-        <w:numPr>
-          <w:ilvl w:val="1"/>
-          <w:numId w:val="27"/>
-        </w:numPr>
-        <w:spacing w:line="240" w:lineRule="auto"/>
-        <w:rPr>
-          <w:rFonts w:ascii="Arial" w:eastAsia="Times New Roman" w:hAnsi="Arial" w:cs="Arial"/>
-          <w:color w:val="000000"/>
-          <w:lang w:eastAsia="da-DK"/>
-        </w:rPr>
-      </w:pPr>
-      <w:r>
-        <w:rPr>
-          <w:rFonts w:ascii="Arial" w:eastAsia="Times New Roman" w:hAnsi="Arial" w:cs="Arial"/>
-          <w:color w:val="000000"/>
-          <w:lang w:eastAsia="da-DK"/>
-        </w:rPr>
-        <w:t>Modenhed</w:t>
-      </w:r>
-    </w:p>
-    <w:p>
-      <w:pPr>
-        <w:pStyle w:val="Listeafsnit"/>
-        <w:numPr>
-          <w:ilvl w:val="1"/>
-          <w:numId w:val="27"/>
-        </w:numPr>
-        <w:spacing w:line="240" w:lineRule="auto"/>
-        <w:rPr>
-          <w:rFonts w:ascii="Arial" w:eastAsia="Times New Roman" w:hAnsi="Arial" w:cs="Arial"/>
-          <w:color w:val="000000"/>
-          <w:lang w:eastAsia="da-DK"/>
-        </w:rPr>
-      </w:pPr>
-      <w:r>
-        <w:rPr>
-          <w:rFonts w:ascii="Arial" w:eastAsia="Times New Roman" w:hAnsi="Arial" w:cs="Arial"/>
-          <w:color w:val="000000"/>
-          <w:lang w:eastAsia="da-DK"/>
-        </w:rPr>
-        <w:t>Dybde</w:t>
-      </w:r>
-    </w:p>
-    <w:p>
-      <w:pPr>
-        <w:pStyle w:val="Listeafsnit"/>
-        <w:numPr>
-          <w:ilvl w:val="1"/>
-          <w:numId w:val="27"/>
-        </w:numPr>
-        <w:spacing w:line="240" w:lineRule="auto"/>
-        <w:rPr>
-          <w:rFonts w:ascii="Arial" w:eastAsia="Times New Roman" w:hAnsi="Arial" w:cs="Arial"/>
-          <w:color w:val="000000"/>
-          <w:lang w:eastAsia="da-DK"/>
-        </w:rPr>
-      </w:pPr>
-      <w:r>
-        <w:rPr>
-          <w:rFonts w:ascii="Arial" w:eastAsia="Times New Roman" w:hAnsi="Arial" w:cs="Arial"/>
-          <w:color w:val="000000"/>
-          <w:lang w:eastAsia="da-DK"/>
-        </w:rPr>
-        <w:t>Moderne</w:t>
-      </w:r>
-    </w:p>
-    <w:p>
-      <w:pPr>
-        <w:pStyle w:val="Listeafsnit"/>
-        <w:numPr>
-          <w:ilvl w:val="0"/>
-          <w:numId w:val="27"/>
-        </w:numPr>
-        <w:spacing w:line="240" w:lineRule="auto"/>
-        <w:rPr>
-          <w:rFonts w:ascii="Arial" w:eastAsia="Times New Roman" w:hAnsi="Arial" w:cs="Arial"/>
-          <w:color w:val="000000"/>
-          <w:lang w:eastAsia="da-DK"/>
-        </w:rPr>
-      </w:pPr>
-      <w:r>
-        <w:rPr>
-          <w:rFonts w:ascii="Arial" w:eastAsia="Times New Roman" w:hAnsi="Arial" w:cs="Arial"/>
-          <w:color w:val="000000"/>
-          <w:lang w:eastAsia="da-DK"/>
-        </w:rPr>
-        <w:t>Hvid</w:t>
-      </w:r>
-    </w:p>
-    <w:p>
-      <w:pPr>
-        <w:pStyle w:val="Listeafsnit"/>
-        <w:numPr>
-          <w:ilvl w:val="1"/>
-          <w:numId w:val="27"/>
-        </w:numPr>
-        <w:spacing w:line="240" w:lineRule="auto"/>
-        <w:rPr>
-          <w:rFonts w:ascii="Arial" w:eastAsia="Times New Roman" w:hAnsi="Arial" w:cs="Arial"/>
-          <w:color w:val="000000"/>
-          <w:lang w:eastAsia="da-DK"/>
-        </w:rPr>
-      </w:pPr>
-      <w:r>
-        <w:rPr>
-          <w:rFonts w:ascii="Arial" w:eastAsia="Times New Roman" w:hAnsi="Arial" w:cs="Arial"/>
-          <w:color w:val="000000"/>
-          <w:lang w:eastAsia="da-DK"/>
-        </w:rPr>
-        <w:t>Renhed</w:t>
-      </w:r>
-    </w:p>
-    <w:p>
-      <w:pPr>
-        <w:pStyle w:val="Listeafsnit"/>
-        <w:numPr>
-          <w:ilvl w:val="1"/>
-          <w:numId w:val="27"/>
-        </w:numPr>
-        <w:spacing w:line="240" w:lineRule="auto"/>
-        <w:rPr>
-          <w:rFonts w:ascii="Arial" w:eastAsia="Times New Roman" w:hAnsi="Arial" w:cs="Arial"/>
-          <w:color w:val="000000"/>
-          <w:lang w:eastAsia="da-DK"/>
-        </w:rPr>
-      </w:pPr>
-      <w:r>
-        <w:rPr>
-          <w:rFonts w:ascii="Arial" w:eastAsia="Times New Roman" w:hAnsi="Arial" w:cs="Arial"/>
-          <w:color w:val="000000"/>
-          <w:lang w:eastAsia="da-DK"/>
-        </w:rPr>
-        <w:t xml:space="preserve">Rolig </w:t>
-      </w:r>
-    </w:p>
-    <w:p>
-      <w:pPr>
-        <w:pStyle w:val="Listeafsnit"/>
-        <w:numPr>
-          <w:ilvl w:val="1"/>
-          <w:numId w:val="27"/>
-        </w:numPr>
-        <w:spacing w:line="240" w:lineRule="auto"/>
-        <w:rPr>
-          <w:rFonts w:ascii="Arial" w:eastAsia="Times New Roman" w:hAnsi="Arial" w:cs="Arial"/>
-          <w:color w:val="000000"/>
-          <w:lang w:eastAsia="da-DK"/>
-        </w:rPr>
-      </w:pPr>
-      <w:r>
-        <w:rPr>
-          <w:rFonts w:ascii="Arial" w:eastAsia="Times New Roman" w:hAnsi="Arial" w:cs="Arial"/>
-          <w:color w:val="000000"/>
-          <w:lang w:eastAsia="da-DK"/>
-        </w:rPr>
-        <w:t>Fattet</w:t>
-      </w:r>
-    </w:p>
-    <w:p>
-      <w:pPr>
-        <w:spacing w:line="240" w:lineRule="auto"/>
-        <w:rPr>
-          <w:rFonts w:ascii="Arial" w:eastAsia="Times New Roman" w:hAnsi="Arial" w:cs="Arial"/>
-          <w:color w:val="000000"/>
-          <w:lang w:eastAsia="da-DK"/>
-        </w:rPr>
-      </w:pPr>
-    </w:p>
-    <w:p>
-      <w:pPr>
-        <w:spacing w:line="240" w:lineRule="auto"/>
-        <w:rPr>
-          <w:rFonts w:ascii="Arial" w:eastAsia="Times New Roman" w:hAnsi="Arial" w:cs="Arial"/>
-          <w:color w:val="000000"/>
-          <w:lang w:eastAsia="da-DK"/>
-        </w:rPr>
-      </w:pPr>
-      <w:r>
-        <w:rPr>
-          <w:rFonts w:ascii="Arial" w:eastAsia="Times New Roman" w:hAnsi="Arial" w:cs="Arial"/>
-          <w:color w:val="000000"/>
-          <w:lang w:eastAsia="da-DK"/>
-        </w:rPr>
-        <w:t>Gestaltlove</w:t>
-      </w:r>
-    </w:p>
-    <w:p>
-      <w:pPr>
-        <w:pStyle w:val="Listeafsnit"/>
-        <w:numPr>
-          <w:ilvl w:val="0"/>
-          <w:numId w:val="28"/>
-        </w:numPr>
-        <w:spacing w:line="240" w:lineRule="auto"/>
-        <w:rPr>
-          <w:rFonts w:ascii="Arial" w:eastAsia="Times New Roman" w:hAnsi="Arial" w:cs="Arial"/>
-          <w:color w:val="000000"/>
-          <w:lang w:eastAsia="da-DK"/>
-        </w:rPr>
-      </w:pPr>
-      <w:proofErr w:type="spellStart"/>
-      <w:r>
-        <w:rPr>
-          <w:rFonts w:ascii="Arial" w:eastAsia="Times New Roman" w:hAnsi="Arial" w:cs="Arial"/>
-          <w:color w:val="000000"/>
-          <w:lang w:eastAsia="da-DK"/>
-        </w:rPr>
-        <w:t>Simplicity</w:t>
-      </w:r>
-      <w:proofErr w:type="spellEnd"/>
-    </w:p>
-    <w:p>
-      <w:pPr>
-        <w:pStyle w:val="NormalWeb"/>
-        <w:numPr>
-          <w:ilvl w:val="1"/>
-          <w:numId w:val="28"/>
-        </w:numPr>
-        <w:spacing w:before="0" w:beforeAutospacing="0" w:after="0" w:afterAutospacing="0"/>
-        <w:rPr>
-          <w:rFonts w:ascii="Calibri" w:hAnsi="Calibri" w:cs="Calibri"/>
-          <w:sz w:val="22"/>
-          <w:szCs w:val="22"/>
-        </w:rPr>
-      </w:pPr>
-      <w:r>
-        <w:rPr>
-          <w:rFonts w:ascii="Calibri" w:hAnsi="Calibri" w:cs="Calibri"/>
-          <w:sz w:val="22"/>
-          <w:szCs w:val="22"/>
-        </w:rPr>
-        <w:t>Øjet vil altid søge efter den simpleste mulighed. Så jo simplere det er jo nemmere er det at afkode.</w:t>
-      </w:r>
-    </w:p>
-    <w:p>
-      <w:pPr>
-        <w:pStyle w:val="Listeafsnit"/>
-        <w:numPr>
-          <w:ilvl w:val="2"/>
-          <w:numId w:val="28"/>
-        </w:numPr>
-        <w:spacing w:line="240" w:lineRule="auto"/>
-        <w:rPr>
-          <w:rFonts w:ascii="Arial" w:eastAsia="Times New Roman" w:hAnsi="Arial" w:cs="Arial"/>
-          <w:color w:val="000000"/>
-          <w:lang w:eastAsia="da-DK"/>
-        </w:rPr>
-      </w:pPr>
-      <w:r>
-        <w:rPr>
-          <w:rFonts w:ascii="Arial" w:eastAsia="Times New Roman" w:hAnsi="Arial" w:cs="Arial"/>
-          <w:color w:val="000000"/>
-          <w:lang w:eastAsia="da-DK"/>
-        </w:rPr>
-        <w:t>Logo og knapper</w:t>
-      </w:r>
-    </w:p>
-    <w:p>
-      <w:pPr>
-        <w:pStyle w:val="Listeafsnit"/>
-        <w:numPr>
-          <w:ilvl w:val="0"/>
-          <w:numId w:val="28"/>
-        </w:numPr>
-        <w:spacing w:line="240" w:lineRule="auto"/>
-        <w:rPr>
-          <w:rFonts w:ascii="Arial" w:eastAsia="Times New Roman" w:hAnsi="Arial" w:cs="Arial"/>
-          <w:color w:val="000000"/>
-          <w:lang w:eastAsia="da-DK"/>
-        </w:rPr>
-      </w:pPr>
-      <w:proofErr w:type="spellStart"/>
-      <w:r>
-        <w:rPr>
-          <w:rFonts w:ascii="Arial" w:eastAsia="Times New Roman" w:hAnsi="Arial" w:cs="Arial"/>
-          <w:color w:val="000000"/>
-          <w:lang w:eastAsia="da-DK"/>
-        </w:rPr>
-        <w:t>Similarity</w:t>
-      </w:r>
-      <w:proofErr w:type="spellEnd"/>
-    </w:p>
-    <w:p>
-      <w:pPr>
-        <w:pStyle w:val="Listeafsnit"/>
-        <w:numPr>
-          <w:ilvl w:val="1"/>
-          <w:numId w:val="28"/>
-        </w:numPr>
-        <w:spacing w:line="240" w:lineRule="auto"/>
-        <w:rPr>
-          <w:rFonts w:ascii="Arial" w:eastAsia="Times New Roman" w:hAnsi="Arial" w:cs="Arial"/>
-          <w:color w:val="000000"/>
-          <w:lang w:eastAsia="da-DK"/>
-        </w:rPr>
-      </w:pPr>
-      <w:r>
-        <w:rPr>
-          <w:rFonts w:ascii="Arial" w:eastAsia="Times New Roman" w:hAnsi="Arial" w:cs="Arial"/>
-          <w:color w:val="000000"/>
-          <w:lang w:eastAsia="da-DK"/>
-        </w:rPr>
-        <w:t>Overskrifter, tekst, og kompetence afsnit</w:t>
-      </w:r>
-    </w:p>
-    <w:p>
-      <w:pPr>
-        <w:pStyle w:val="Listeafsnit"/>
-        <w:numPr>
-          <w:ilvl w:val="1"/>
-          <w:numId w:val="28"/>
-        </w:numPr>
-        <w:spacing w:line="240" w:lineRule="auto"/>
-        <w:rPr>
-          <w:rFonts w:ascii="Arial" w:eastAsia="Times New Roman" w:hAnsi="Arial" w:cs="Arial"/>
-          <w:color w:val="000000"/>
-          <w:lang w:eastAsia="da-DK"/>
-        </w:rPr>
-      </w:pPr>
-      <w:r>
-        <w:rPr>
-          <w:rFonts w:ascii="Arial" w:eastAsia="Times New Roman" w:hAnsi="Arial" w:cs="Arial"/>
-          <w:color w:val="000000"/>
-          <w:lang w:eastAsia="da-DK"/>
-        </w:rPr>
-        <w:t>Projekt sidernes opbygning (de hænger sammen i kategori)</w:t>
-      </w:r>
-    </w:p>
-    <w:p>
-      <w:pPr>
-        <w:pStyle w:val="Listeafsnit"/>
-        <w:numPr>
-          <w:ilvl w:val="0"/>
-          <w:numId w:val="28"/>
-        </w:numPr>
-        <w:spacing w:line="240" w:lineRule="auto"/>
-        <w:rPr>
-          <w:rFonts w:ascii="Arial" w:eastAsia="Times New Roman" w:hAnsi="Arial" w:cs="Arial"/>
-          <w:color w:val="000000"/>
-          <w:lang w:eastAsia="da-DK"/>
-        </w:rPr>
-      </w:pPr>
-      <w:proofErr w:type="spellStart"/>
-      <w:r>
-        <w:rPr>
-          <w:rFonts w:ascii="Arial" w:eastAsia="Times New Roman" w:hAnsi="Arial" w:cs="Arial"/>
-          <w:color w:val="000000"/>
-          <w:lang w:eastAsia="da-DK"/>
-        </w:rPr>
-        <w:t>Proximity</w:t>
-      </w:r>
-      <w:proofErr w:type="spellEnd"/>
-    </w:p>
-    <w:p>
-      <w:pPr>
-        <w:pStyle w:val="NormalWeb"/>
-        <w:numPr>
-          <w:ilvl w:val="1"/>
-          <w:numId w:val="28"/>
-        </w:numPr>
-        <w:spacing w:before="0" w:beforeAutospacing="0" w:after="0" w:afterAutospacing="0"/>
-        <w:rPr>
-          <w:rFonts w:ascii="Calibri" w:hAnsi="Calibri" w:cs="Calibri"/>
-          <w:sz w:val="22"/>
-          <w:szCs w:val="22"/>
-        </w:rPr>
-      </w:pPr>
-      <w:r>
-        <w:rPr>
-          <w:rFonts w:ascii="Calibri" w:hAnsi="Calibri" w:cs="Calibri"/>
-          <w:sz w:val="22"/>
-          <w:szCs w:val="22"/>
-        </w:rPr>
-        <w:t>Elementer eller genstande, der er placeret tæt på hinanden, opfattes at danne grupper eller være mere beslægtede end dem, der er anbragt længere fra hinanden.</w:t>
-      </w:r>
-    </w:p>
-    <w:p>
-      <w:pPr>
-        <w:pStyle w:val="Listeafsnit"/>
-        <w:numPr>
-          <w:ilvl w:val="2"/>
-          <w:numId w:val="28"/>
-        </w:numPr>
-        <w:spacing w:line="240" w:lineRule="auto"/>
-        <w:rPr>
-          <w:rFonts w:ascii="Arial" w:eastAsia="Times New Roman" w:hAnsi="Arial" w:cs="Arial"/>
-          <w:color w:val="000000"/>
-          <w:lang w:eastAsia="da-DK"/>
-        </w:rPr>
-      </w:pPr>
-      <w:r>
-        <w:rPr>
-          <w:rFonts w:ascii="Arial" w:eastAsia="Times New Roman" w:hAnsi="Arial" w:cs="Arial"/>
-          <w:color w:val="000000"/>
-          <w:lang w:eastAsia="da-DK"/>
-        </w:rPr>
-        <w:t>Tidslinjen</w:t>
-      </w:r>
-    </w:p>
-    <w:p>
-      <w:pPr>
-        <w:pStyle w:val="Listeafsnit"/>
-        <w:numPr>
-          <w:ilvl w:val="0"/>
-          <w:numId w:val="28"/>
-        </w:numPr>
-        <w:spacing w:line="240" w:lineRule="auto"/>
-        <w:rPr>
-          <w:rFonts w:ascii="Arial" w:eastAsia="Times New Roman" w:hAnsi="Arial" w:cs="Arial"/>
-          <w:color w:val="000000"/>
-          <w:lang w:eastAsia="da-DK"/>
-        </w:rPr>
-      </w:pPr>
-      <w:proofErr w:type="spellStart"/>
-      <w:r>
-        <w:rPr>
-          <w:rFonts w:ascii="Arial" w:eastAsia="Times New Roman" w:hAnsi="Arial" w:cs="Arial"/>
-          <w:color w:val="000000"/>
-          <w:lang w:eastAsia="da-DK"/>
-        </w:rPr>
-        <w:t>Closure</w:t>
-      </w:r>
-      <w:proofErr w:type="spellEnd"/>
-    </w:p>
-    <w:p>
-      <w:pPr>
-        <w:pStyle w:val="Listeafsnit"/>
-        <w:numPr>
-          <w:ilvl w:val="1"/>
-          <w:numId w:val="28"/>
-        </w:numPr>
-        <w:spacing w:line="240" w:lineRule="auto"/>
-        <w:rPr>
-          <w:rFonts w:ascii="Arial" w:eastAsia="Times New Roman" w:hAnsi="Arial" w:cs="Arial"/>
-          <w:color w:val="000000"/>
-          <w:lang w:eastAsia="da-DK"/>
-        </w:rPr>
-      </w:pPr>
-      <w:r>
-        <w:rPr>
-          <w:rFonts w:ascii="Arial" w:eastAsia="Times New Roman" w:hAnsi="Arial" w:cs="Arial"/>
-          <w:color w:val="000000"/>
-          <w:lang w:eastAsia="da-DK"/>
-        </w:rPr>
-        <w:t>Billederne på forsiden er ikke komplet lukkede billeder, men man kan stadig tydeligt danne sig en indtryk af billedet</w:t>
-      </w:r>
-    </w:p>
-    <w:p>
-      <w:pPr>
-        <w:spacing w:line="240" w:lineRule="auto"/>
-        <w:rPr>
-          <w:rFonts w:ascii="Arial" w:eastAsia="Times New Roman" w:hAnsi="Arial" w:cs="Arial"/>
-          <w:color w:val="000000"/>
-          <w:lang w:eastAsia="da-DK"/>
-        </w:rPr>
-      </w:pPr>
-    </w:p>
-    <w:p>
-      <w:pPr>
-        <w:spacing w:line="240" w:lineRule="auto"/>
-        <w:rPr>
-          <w:rFonts w:ascii="Arial" w:eastAsia="Times New Roman" w:hAnsi="Arial" w:cs="Arial"/>
-          <w:color w:val="000000"/>
-          <w:lang w:eastAsia="da-DK"/>
-        </w:rPr>
-      </w:pPr>
-      <w:r>
-        <w:rPr>
-          <w:rFonts w:ascii="Arial" w:eastAsia="Times New Roman" w:hAnsi="Arial" w:cs="Arial"/>
-          <w:color w:val="000000"/>
-          <w:lang w:eastAsia="da-DK"/>
-        </w:rPr>
-        <w:t xml:space="preserve">Den røde streg i navnlogoet er den røde tråd igennem mit projekt og den understreger min tidslinje gennem mit </w:t>
-      </w:r>
-      <w:r>
-        <w:rPr>
-          <w:rFonts w:ascii="Arial" w:eastAsia="Times New Roman" w:hAnsi="Arial" w:cs="Arial"/>
-          <w:color w:val="000000"/>
-          <w:lang w:eastAsia="da-DK"/>
-        </w:rPr>
-        <w:t>navn, mig og</w:t>
-      </w:r>
-      <w:r>
-        <w:rPr>
-          <w:rFonts w:ascii="Arial" w:eastAsia="Times New Roman" w:hAnsi="Arial" w:cs="Arial"/>
-          <w:color w:val="000000"/>
-          <w:lang w:eastAsia="da-DK"/>
-        </w:rPr>
-        <w:t xml:space="preserve"> i forhold til</w:t>
-      </w:r>
-      <w:r>
-        <w:rPr>
-          <w:rFonts w:ascii="Arial" w:eastAsia="Times New Roman" w:hAnsi="Arial" w:cs="Arial"/>
-          <w:color w:val="000000"/>
-          <w:lang w:eastAsia="da-DK"/>
-        </w:rPr>
-        <w:t xml:space="preserve"> min side.</w:t>
-      </w:r>
-    </w:p>
-    <w:p>
-      <w:pPr>
-        <w:spacing w:line="240" w:lineRule="auto"/>
-        <w:rPr>
-          <w:rFonts w:ascii="Arial" w:eastAsia="Times New Roman" w:hAnsi="Arial" w:cs="Arial"/>
-          <w:color w:val="000000"/>
-          <w:lang w:eastAsia="da-DK"/>
-        </w:rPr>
-      </w:pPr>
-    </w:p>
-    <w:p>
-      <w:pPr>
-        <w:tabs>
-          <w:tab w:val="left" w:pos="4253"/>
-        </w:tabs>
-        <w:rPr>
-          <w:rFonts w:ascii="Arial" w:eastAsia="Times New Roman" w:hAnsi="Arial" w:cs="Arial"/>
-          <w:lang w:eastAsia="da-DK"/>
-        </w:rPr>
-      </w:pPr>
-      <w:r>
-        <w:rPr>
-          <w:rFonts w:ascii="Arial" w:eastAsia="Times New Roman" w:hAnsi="Arial" w:cs="Arial"/>
-          <w:lang w:eastAsia="da-DK"/>
-        </w:rPr>
-        <w:tab/>
-      </w:r>
-    </w:p>
-    <w:p>
-      <w:pPr>
-        <w:pStyle w:val="Overskrift1"/>
-      </w:pPr>
-      <w:proofErr w:type="spellStart"/>
-      <w:r>
-        <w:lastRenderedPageBreak/>
-        <w:t>Wirefram</w:t>
-      </w:r>
-      <w:proofErr w:type="spellEnd"/>
-      <w:r>
-        <w:t xml:space="preserve"> &amp; mockups</w:t>
-      </w:r>
-    </w:p>
-    <w:p>
-      <w:r>
-        <w:rPr>
-          <w:noProof/>
-        </w:rPr>
-        <w:drawing>
-          <wp:inline distT="0" distB="0" distL="0" distR="0" wp14:anchorId="4F4894E2" wp14:editId="2E849485">
-            <wp:extent cx="4064209" cy="4667490"/>
+          <wp:inline distT="0" distB="0" distL="0" distR="0" wp14:anchorId="334B02CC" wp14:editId="5FB711F1">
+            <wp:extent cx="1828894" cy="571529"/>
             <wp:effectExtent l="0" t="0" r="0" b="0"/>
-            <wp:docPr id="18" name="Billede 18"/>
+            <wp:docPr id="10" name="Billede 10"/>
             <wp:cNvGraphicFramePr>
               <a:graphicFrameLocks xmlns:a="http://schemas.openxmlformats.org/drawingml/2006/main" noChangeAspect="1"/>
             </wp:cNvGraphicFramePr>
@@ -6133,7 +6201,7 @@
                   <pic:spPr>
                     <a:xfrm>
                       <a:off x="0" y="0"/>
-                      <a:ext cx="4064209" cy="4667490"/>
+                      <a:ext cx="1828894" cy="571529"/>
                     </a:xfrm>
                     <a:prstGeom prst="rect">
                       <a:avLst/>
@@ -6146,17 +6214,17 @@
         </w:drawing>
       </w:r>
     </w:p>
+    <w:p/>
     <w:p>
       <w:r>
         <w:rPr>
           <w:noProof/>
         </w:rPr>
-        <w:lastRenderedPageBreak/>
         <w:drawing>
-          <wp:inline distT="0" distB="0" distL="0" distR="0" wp14:anchorId="619EC516" wp14:editId="53581F2E">
-            <wp:extent cx="3422210" cy="4183894"/>
-            <wp:effectExtent l="0" t="0" r="6985" b="7620"/>
-            <wp:docPr id="17" name="Billede 17"/>
+          <wp:inline distT="0" distB="0" distL="0" distR="0" wp14:anchorId="3F0F548B" wp14:editId="4A2B217A">
+            <wp:extent cx="1803493" cy="533427"/>
+            <wp:effectExtent l="0" t="0" r="6350" b="0"/>
+            <wp:docPr id="12" name="Billede 12"/>
             <wp:cNvGraphicFramePr>
               <a:graphicFrameLocks xmlns:a="http://schemas.openxmlformats.org/drawingml/2006/main" noChangeAspect="1"/>
             </wp:cNvGraphicFramePr>
@@ -6176,7 +6244,7 @@
                   <pic:spPr>
                     <a:xfrm>
                       <a:off x="0" y="0"/>
-                      <a:ext cx="3427559" cy="4190434"/>
+                      <a:ext cx="1803493" cy="533427"/>
                     </a:xfrm>
                     <a:prstGeom prst="rect">
                       <a:avLst/>
@@ -6195,12 +6263,11 @@
         <w:rPr>
           <w:noProof/>
         </w:rPr>
-        <w:lastRenderedPageBreak/>
         <w:drawing>
-          <wp:inline distT="0" distB="0" distL="0" distR="0" wp14:anchorId="502FD069" wp14:editId="555B2070">
-            <wp:extent cx="1886047" cy="5562886"/>
-            <wp:effectExtent l="0" t="0" r="0" b="0"/>
-            <wp:docPr id="19" name="Billede 19"/>
+          <wp:inline distT="0" distB="0" distL="0" distR="0" wp14:anchorId="3466D818" wp14:editId="687CE5AF">
+            <wp:extent cx="1892397" cy="469924"/>
+            <wp:effectExtent l="0" t="0" r="0" b="6350"/>
+            <wp:docPr id="15" name="Billede 15"/>
             <wp:cNvGraphicFramePr>
               <a:graphicFrameLocks xmlns:a="http://schemas.openxmlformats.org/drawingml/2006/main" noChangeAspect="1"/>
             </wp:cNvGraphicFramePr>
@@ -6220,7 +6287,7 @@
                   <pic:spPr>
                     <a:xfrm>
                       <a:off x="0" y="0"/>
-                      <a:ext cx="1886047" cy="5562886"/>
+                      <a:ext cx="1892397" cy="469924"/>
                     </a:xfrm>
                     <a:prstGeom prst="rect">
                       <a:avLst/>
@@ -6235,32 +6302,24 @@
     </w:p>
     <w:p/>
     <w:p>
-      <w:pPr>
-        <w:pStyle w:val="Overskrift1"/>
-      </w:pPr>
-      <w:r>
-        <w:t>Brugertest</w:t>
-      </w:r>
-    </w:p>
-    <w:p/>
-    <w:p>
-      <w:r>
-        <w:t>Overveje at slå alle projekter sammen, der bliver for mange undersider at skulle gå ind på, det bliver for opdelt.</w:t>
-      </w:r>
-    </w:p>
-    <w:p>
-      <w:r>
-        <w:t>Overvej at skrive en ”om mig” tekst</w:t>
-      </w:r>
-    </w:p>
-    <w:p>
-      <w:r>
+      <w:r>
+        <w:t>Slet det her</w:t>
+      </w:r>
+      <w:r>
+        <w:t xml:space="preserve"> den røde boks, det virker som om man skal købe noget af dig. Plus ryk billedet i midten:</w:t>
+      </w:r>
+    </w:p>
+    <w:p>
+      <w:r>
+        <w:rPr>
+          <w:noProof/>
+        </w:rPr>
         <w:lastRenderedPageBreak/>
         <w:drawing>
-          <wp:inline distT="0" distB="0" distL="0" distR="0" wp14:anchorId="4CCE544C" wp14:editId="2284B4DD">
-            <wp:extent cx="2552831" cy="4197566"/>
+          <wp:inline distT="0" distB="0" distL="0" distR="0" wp14:anchorId="4A03CB68" wp14:editId="0E9F23D5">
+            <wp:extent cx="1397072" cy="4553184"/>
             <wp:effectExtent l="0" t="0" r="0" b="0"/>
-            <wp:docPr id="16" name="Billede 16"/>
+            <wp:docPr id="20" name="Billede 20"/>
             <wp:cNvGraphicFramePr>
               <a:graphicFrameLocks xmlns:a="http://schemas.openxmlformats.org/drawingml/2006/main" noChangeAspect="1"/>
             </wp:cNvGraphicFramePr>
@@ -6280,7 +6339,7 @@
                   <pic:spPr>
                     <a:xfrm>
                       <a:off x="0" y="0"/>
-                      <a:ext cx="2552831" cy="4197566"/>
+                      <a:ext cx="1397072" cy="4553184"/>
                     </a:xfrm>
                     <a:prstGeom prst="rect">
                       <a:avLst/>
@@ -6292,46 +6351,21 @@
           </wp:inline>
         </w:drawing>
       </w:r>
-    </w:p>
-    <w:p>
-      <w:r>
-        <w:t xml:space="preserve">Slet design web og grafik det er irrelevant </w:t>
-      </w:r>
-    </w:p>
-    <w:p>
-      <w:r>
-        <w:t xml:space="preserve">Den røde farve er ikke for </w:t>
-      </w:r>
-      <w:proofErr w:type="spellStart"/>
-      <w:r>
-        <w:t>megte</w:t>
-      </w:r>
-      <w:proofErr w:type="spellEnd"/>
-    </w:p>
-    <w:p/>
-    <w:p/>
-    <w:p>
-      <w:pPr>
-        <w:rPr>
-          <w:b/>
-          <w:bCs/>
-        </w:rPr>
-      </w:pPr>
-      <w:r>
-        <w:rPr>
-          <w:b/>
-          <w:bCs/>
-        </w:rPr>
-        <w:t>Iteration</w:t>
-      </w:r>
-    </w:p>
-    <w:p>
-      <w:r>
+      <w:r>
+        <w:rPr>
+          <w:noProof/>
+        </w:rPr>
+        <w:t xml:space="preserve"> </w:t>
+      </w:r>
+      <w:r>
+        <w:rPr>
+          <w:noProof/>
+        </w:rPr>
         <w:drawing>
-          <wp:inline distT="0" distB="0" distL="0" distR="0" wp14:anchorId="334B02CC" wp14:editId="5FB711F1">
-            <wp:extent cx="1828894" cy="571529"/>
+          <wp:inline distT="0" distB="0" distL="0" distR="0" wp14:anchorId="33A3542E" wp14:editId="1E2DB8DE">
+            <wp:extent cx="1169581" cy="4559131"/>
             <wp:effectExtent l="0" t="0" r="0" b="0"/>
-            <wp:docPr id="10" name="Billede 10"/>
+            <wp:docPr id="21" name="Billede 21"/>
             <wp:cNvGraphicFramePr>
               <a:graphicFrameLocks xmlns:a="http://schemas.openxmlformats.org/drawingml/2006/main" noChangeAspect="1"/>
             </wp:cNvGraphicFramePr>
@@ -6351,178 +6385,6 @@
                   <pic:spPr>
                     <a:xfrm>
                       <a:off x="0" y="0"/>
-                      <a:ext cx="1828894" cy="571529"/>
-                    </a:xfrm>
-                    <a:prstGeom prst="rect">
-                      <a:avLst/>
-                    </a:prstGeom>
-                  </pic:spPr>
-                </pic:pic>
-              </a:graphicData>
-            </a:graphic>
-          </wp:inline>
-        </w:drawing>
-      </w:r>
-    </w:p>
-    <w:p/>
-    <w:p>
-      <w:r>
-        <w:drawing>
-          <wp:inline distT="0" distB="0" distL="0" distR="0" wp14:anchorId="3F0F548B" wp14:editId="4A2B217A">
-            <wp:extent cx="1803493" cy="533427"/>
-            <wp:effectExtent l="0" t="0" r="6350" b="0"/>
-            <wp:docPr id="12" name="Billede 12"/>
-            <wp:cNvGraphicFramePr>
-              <a:graphicFrameLocks xmlns:a="http://schemas.openxmlformats.org/drawingml/2006/main" noChangeAspect="1"/>
-            </wp:cNvGraphicFramePr>
-            <a:graphic xmlns:a="http://schemas.openxmlformats.org/drawingml/2006/main">
-              <a:graphicData uri="http://schemas.openxmlformats.org/drawingml/2006/picture">
-                <pic:pic xmlns:pic="http://schemas.openxmlformats.org/drawingml/2006/picture">
-                  <pic:nvPicPr>
-                    <pic:cNvPr id="1" name=""/>
-                    <pic:cNvPicPr/>
-                  </pic:nvPicPr>
-                  <pic:blipFill>
-                    <a:blip r:embed="rId55"/>
-                    <a:stretch>
-                      <a:fillRect/>
-                    </a:stretch>
-                  </pic:blipFill>
-                  <pic:spPr>
-                    <a:xfrm>
-                      <a:off x="0" y="0"/>
-                      <a:ext cx="1803493" cy="533427"/>
-                    </a:xfrm>
-                    <a:prstGeom prst="rect">
-                      <a:avLst/>
-                    </a:prstGeom>
-                  </pic:spPr>
-                </pic:pic>
-              </a:graphicData>
-            </a:graphic>
-          </wp:inline>
-        </w:drawing>
-      </w:r>
-    </w:p>
-    <w:p/>
-    <w:p>
-      <w:r>
-        <w:drawing>
-          <wp:inline distT="0" distB="0" distL="0" distR="0" wp14:anchorId="3466D818" wp14:editId="687CE5AF">
-            <wp:extent cx="1892397" cy="469924"/>
-            <wp:effectExtent l="0" t="0" r="0" b="6350"/>
-            <wp:docPr id="15" name="Billede 15"/>
-            <wp:cNvGraphicFramePr>
-              <a:graphicFrameLocks xmlns:a="http://schemas.openxmlformats.org/drawingml/2006/main" noChangeAspect="1"/>
-            </wp:cNvGraphicFramePr>
-            <a:graphic xmlns:a="http://schemas.openxmlformats.org/drawingml/2006/main">
-              <a:graphicData uri="http://schemas.openxmlformats.org/drawingml/2006/picture">
-                <pic:pic xmlns:pic="http://schemas.openxmlformats.org/drawingml/2006/picture">
-                  <pic:nvPicPr>
-                    <pic:cNvPr id="1" name=""/>
-                    <pic:cNvPicPr/>
-                  </pic:nvPicPr>
-                  <pic:blipFill>
-                    <a:blip r:embed="rId56"/>
-                    <a:stretch>
-                      <a:fillRect/>
-                    </a:stretch>
-                  </pic:blipFill>
-                  <pic:spPr>
-                    <a:xfrm>
-                      <a:off x="0" y="0"/>
-                      <a:ext cx="1892397" cy="469924"/>
-                    </a:xfrm>
-                    <a:prstGeom prst="rect">
-                      <a:avLst/>
-                    </a:prstGeom>
-                  </pic:spPr>
-                </pic:pic>
-              </a:graphicData>
-            </a:graphic>
-          </wp:inline>
-        </w:drawing>
-      </w:r>
-    </w:p>
-    <w:p/>
-    <w:p>
-      <w:r>
-        <w:t>Slet det her</w:t>
-      </w:r>
-      <w:r>
-        <w:t xml:space="preserve"> den røde boks, det virker som om man skal købe noget af dig. Plus ryk billedet i midten:</w:t>
-      </w:r>
-    </w:p>
-    <w:p>
-      <w:r>
-        <w:lastRenderedPageBreak/>
-        <w:drawing>
-          <wp:inline distT="0" distB="0" distL="0" distR="0" wp14:anchorId="4A03CB68" wp14:editId="0E9F23D5">
-            <wp:extent cx="1397072" cy="4553184"/>
-            <wp:effectExtent l="0" t="0" r="0" b="0"/>
-            <wp:docPr id="20" name="Billede 20"/>
-            <wp:cNvGraphicFramePr>
-              <a:graphicFrameLocks xmlns:a="http://schemas.openxmlformats.org/drawingml/2006/main" noChangeAspect="1"/>
-            </wp:cNvGraphicFramePr>
-            <a:graphic xmlns:a="http://schemas.openxmlformats.org/drawingml/2006/main">
-              <a:graphicData uri="http://schemas.openxmlformats.org/drawingml/2006/picture">
-                <pic:pic xmlns:pic="http://schemas.openxmlformats.org/drawingml/2006/picture">
-                  <pic:nvPicPr>
-                    <pic:cNvPr id="1" name=""/>
-                    <pic:cNvPicPr/>
-                  </pic:nvPicPr>
-                  <pic:blipFill>
-                    <a:blip r:embed="rId57"/>
-                    <a:stretch>
-                      <a:fillRect/>
-                    </a:stretch>
-                  </pic:blipFill>
-                  <pic:spPr>
-                    <a:xfrm>
-                      <a:off x="0" y="0"/>
-                      <a:ext cx="1397072" cy="4553184"/>
-                    </a:xfrm>
-                    <a:prstGeom prst="rect">
-                      <a:avLst/>
-                    </a:prstGeom>
-                  </pic:spPr>
-                </pic:pic>
-              </a:graphicData>
-            </a:graphic>
-          </wp:inline>
-        </w:drawing>
-      </w:r>
-      <w:r>
-        <w:rPr>
-          <w:noProof/>
-        </w:rPr>
-        <w:t xml:space="preserve"> </w:t>
-      </w:r>
-      <w:r>
-        <w:drawing>
-          <wp:inline distT="0" distB="0" distL="0" distR="0" wp14:anchorId="33A3542E" wp14:editId="1E2DB8DE">
-            <wp:extent cx="1169581" cy="4559131"/>
-            <wp:effectExtent l="0" t="0" r="0" b="0"/>
-            <wp:docPr id="21" name="Billede 21"/>
-            <wp:cNvGraphicFramePr>
-              <a:graphicFrameLocks xmlns:a="http://schemas.openxmlformats.org/drawingml/2006/main" noChangeAspect="1"/>
-            </wp:cNvGraphicFramePr>
-            <a:graphic xmlns:a="http://schemas.openxmlformats.org/drawingml/2006/main">
-              <a:graphicData uri="http://schemas.openxmlformats.org/drawingml/2006/picture">
-                <pic:pic xmlns:pic="http://schemas.openxmlformats.org/drawingml/2006/picture">
-                  <pic:nvPicPr>
-                    <pic:cNvPr id="1" name=""/>
-                    <pic:cNvPicPr/>
-                  </pic:nvPicPr>
-                  <pic:blipFill>
-                    <a:blip r:embed="rId58"/>
-                    <a:stretch>
-                      <a:fillRect/>
-                    </a:stretch>
-                  </pic:blipFill>
-                  <pic:spPr>
-                    <a:xfrm>
-                      <a:off x="0" y="0"/>
                       <a:ext cx="1187656" cy="4629591"/>
                     </a:xfrm>
                     <a:prstGeom prst="rect">
@@ -6537,9 +6399,98 @@
       </w:r>
     </w:p>
     <w:p/>
+    <w:p/>
+    <w:p>
+      <w:pPr>
+        <w:pStyle w:val="Overskrift1"/>
+      </w:pPr>
+      <w:r>
+        <w:t>HTML og CSS</w:t>
+      </w:r>
+    </w:p>
+    <w:p>
+      <w:pPr>
+        <w:rPr>
+          <w:b/>
+          <w:bCs/>
+        </w:rPr>
+      </w:pPr>
+      <w:proofErr w:type="spellStart"/>
+      <w:r>
+        <w:rPr>
+          <w:b/>
+          <w:bCs/>
+        </w:rPr>
+        <w:t>classes</w:t>
+      </w:r>
+      <w:proofErr w:type="spellEnd"/>
+      <w:r>
+        <w:rPr>
+          <w:b/>
+          <w:bCs/>
+        </w:rPr>
+        <w:t xml:space="preserve"> til samme css</w:t>
+      </w:r>
+    </w:p>
+    <w:p/>
+    <w:p>
+      <w:r>
+        <w:t>Header</w:t>
+      </w:r>
+    </w:p>
+    <w:p>
+      <w:r>
+        <w:t>Title</w:t>
+      </w:r>
+    </w:p>
+    <w:p>
+      <w:proofErr w:type="gramStart"/>
+      <w:r>
+        <w:t>Knap udseende</w:t>
+      </w:r>
+      <w:proofErr w:type="gramEnd"/>
+    </w:p>
+    <w:p>
+      <w:proofErr w:type="spellStart"/>
+      <w:r>
+        <w:t>Footer</w:t>
+      </w:r>
+      <w:proofErr w:type="spellEnd"/>
+    </w:p>
+    <w:p/>
+    <w:p>
+      <w:r>
+        <w:t>PROJEKTSIDERNE</w:t>
+      </w:r>
+    </w:p>
+    <w:p>
+      <w:r>
+        <w:t>billede i midten</w:t>
+      </w:r>
+    </w:p>
+    <w:p>
+      <w:r>
+        <w:t>kompetence/om projektet boks</w:t>
+      </w:r>
+    </w:p>
+    <w:p>
+      <w:r>
+        <w:t>billede af website</w:t>
+      </w:r>
+    </w:p>
+    <w:p>
+      <w:proofErr w:type="gramStart"/>
+      <w:r>
+        <w:t>mobil billede</w:t>
+      </w:r>
+      <w:proofErr w:type="gramEnd"/>
+    </w:p>
+    <w:p/>
+    <w:p/>
+    <w:p/>
     <w:sectPr>
-      <w:headerReference w:type="default" r:id="rId59"/>
-      <w:footerReference w:type="default" r:id="rId60"/>
+      <w:headerReference w:type="default" r:id="rId55"/>
+      <w:footerReference w:type="default" r:id="rId56"/>
       <w:pgSz w:w="11906" w:h="16838"/>
       <w:pgMar w:top="1701" w:right="1134" w:bottom="1701" w:left="1134" w:header="708" w:footer="708" w:gutter="0"/>
       <w:cols w:space="708"/>

</xml_diff>